<commit_message>
Deployed 0693613 with MkDocs version: 1.2.3
</commit_message>
<xml_diff>
--- a/week-2/ce204-week-2.md_word.docx
+++ b/week-2/ce204-week-2.md_word.docx
@@ -73,7 +73,7 @@
         <w:pStyle w:val="Date"/>
       </w:pPr>
     </w:p>
-    <w:bookmarkStart w:id="20" w:name="ce204-object-oriented-programming"/>
+    <w:bookmarkStart w:id="25" w:name="ce204-object-oriented-programming"/>
     <w:p>
       <w:pPr>
         <w:pStyle w:val="Heading2"/>
@@ -82,17 +82,16 @@
         <w:t xml:space="preserve">CE204 Object-Oriented Programming</w:t>
       </w:r>
     </w:p>
-    <w:bookmarkEnd w:id="20"/>
-    <w:bookmarkStart w:id="25" w:name="week-2-oop-with-java-ii"/>
-    <w:p>
-      <w:pPr>
-        <w:pStyle w:val="Heading2"/>
+    <w:bookmarkStart w:id="24" w:name="week-2-oop-with-java-ii"/>
+    <w:p>
+      <w:pPr>
+        <w:pStyle w:val="Heading3"/>
       </w:pPr>
       <w:r>
         <w:t xml:space="preserve">Week-2 (OOP with Java-II)</w:t>
       </w:r>
     </w:p>
-    <w:bookmarkStart w:id="24" w:name="spring-semester-2021-2022"/>
+    <w:bookmarkStart w:id="23" w:name="spring-semester-2021-2022"/>
     <w:p>
       <w:pPr>
         <w:pStyle w:val="Heading4"/>
@@ -111,7 +110,7 @@
       <w:r>
         <w:t xml:space="preserve"> </w:t>
       </w:r>
-      <w:hyperlink r:id="rId21">
+      <w:hyperlink r:id="rId20">
         <w:r>
           <w:rPr>
             <w:rStyle w:val="Hyperlink"/>
@@ -125,7 +124,7 @@
       <w:r>
         <w:t xml:space="preserve"> </w:t>
       </w:r>
-      <w:hyperlink r:id="rId22">
+      <w:hyperlink r:id="rId21">
         <w:r>
           <w:rPr>
             <w:rStyle w:val="Hyperlink"/>
@@ -139,7 +138,7 @@
       <w:r>
         <w:t xml:space="preserve"> </w:t>
       </w:r>
-      <w:hyperlink r:id="rId23">
+      <w:hyperlink r:id="rId22">
         <w:r>
           <w:rPr>
             <w:rStyle w:val="Hyperlink"/>
@@ -155,9 +154,10 @@
         </w:pict>
       </w:r>
     </w:p>
+    <w:bookmarkEnd w:id="23"/>
     <w:bookmarkEnd w:id="24"/>
     <w:bookmarkEnd w:id="25"/>
-    <w:bookmarkStart w:id="26" w:name="oop-with-java-ii"/>
+    <w:bookmarkStart w:id="28" w:name="oop-with-java-ii"/>
     <w:p>
       <w:pPr>
         <w:pStyle w:val="Heading2"/>
@@ -177,11 +177,10 @@
         </w:pict>
       </w:r>
     </w:p>
-    <w:bookmarkEnd w:id="26"/>
-    <w:bookmarkStart w:id="27" w:name="outline-1"/>
-    <w:p>
-      <w:pPr>
-        <w:pStyle w:val="Heading2"/>
+    <w:bookmarkStart w:id="26" w:name="outline-1"/>
+    <w:p>
+      <w:pPr>
+        <w:pStyle w:val="Heading3"/>
       </w:pPr>
       <w:r>
         <w:t xml:space="preserve">Outline (1)</w:t>
@@ -278,11 +277,11 @@
         </w:pict>
       </w:r>
     </w:p>
-    <w:bookmarkEnd w:id="27"/>
-    <w:bookmarkStart w:id="28" w:name="outline-2"/>
-    <w:p>
-      <w:pPr>
-        <w:pStyle w:val="Heading2"/>
+    <w:bookmarkEnd w:id="26"/>
+    <w:bookmarkStart w:id="27" w:name="outline-2"/>
+    <w:p>
+      <w:pPr>
+        <w:pStyle w:val="Heading3"/>
       </w:pPr>
       <w:r>
         <w:t xml:space="preserve">Outline (2)</w:t>
@@ -379,8 +378,9 @@
         </w:pict>
       </w:r>
     </w:p>
+    <w:bookmarkEnd w:id="27"/>
     <w:bookmarkEnd w:id="28"/>
-    <w:bookmarkStart w:id="29" w:name="java-super-keyword"/>
+    <w:bookmarkStart w:id="73" w:name="java-super-keyword"/>
     <w:p>
       <w:pPr>
         <w:pStyle w:val="Heading2"/>
@@ -400,11 +400,10 @@
         </w:pict>
       </w:r>
     </w:p>
-    <w:bookmarkEnd w:id="29"/>
-    <w:bookmarkStart w:id="30" w:name="java-super-keyword-1"/>
-    <w:p>
-      <w:pPr>
-        <w:pStyle w:val="Heading2"/>
+    <w:bookmarkStart w:id="29" w:name="java-super-keyword-1"/>
+    <w:p>
+      <w:pPr>
+        <w:pStyle w:val="Heading3"/>
       </w:pPr>
       <w:r>
         <w:t xml:space="preserve">Java super keyword</w:t>
@@ -524,11 +523,11 @@
         </w:pict>
       </w:r>
     </w:p>
-    <w:bookmarkEnd w:id="30"/>
-    <w:bookmarkStart w:id="31" w:name="java-super-keyword-2"/>
-    <w:p>
-      <w:pPr>
-        <w:pStyle w:val="Heading2"/>
+    <w:bookmarkEnd w:id="29"/>
+    <w:bookmarkStart w:id="30" w:name="java-super-keyword-2"/>
+    <w:p>
+      <w:pPr>
+        <w:pStyle w:val="Heading3"/>
       </w:pPr>
       <w:r>
         <w:t xml:space="preserve">Java super keyword</w:t>
@@ -553,11 +552,11 @@
         </w:pict>
       </w:r>
     </w:p>
-    <w:bookmarkEnd w:id="31"/>
-    <w:bookmarkStart w:id="32" w:name="java-super-keyword-3"/>
-    <w:p>
-      <w:pPr>
-        <w:pStyle w:val="Heading2"/>
+    <w:bookmarkEnd w:id="30"/>
+    <w:bookmarkStart w:id="31" w:name="java-super-keyword-3"/>
+    <w:p>
+      <w:pPr>
+        <w:pStyle w:val="Heading3"/>
       </w:pPr>
       <w:r>
         <w:t xml:space="preserve">Java super keyword</w:t>
@@ -648,11 +647,11 @@
         </w:pict>
       </w:r>
     </w:p>
-    <w:bookmarkEnd w:id="32"/>
-    <w:bookmarkStart w:id="33" w:name="java-super-keyword-4"/>
-    <w:p>
-      <w:pPr>
-        <w:pStyle w:val="Heading2"/>
+    <w:bookmarkEnd w:id="31"/>
+    <w:bookmarkStart w:id="32" w:name="java-super-keyword-4"/>
+    <w:p>
+      <w:pPr>
+        <w:pStyle w:val="Heading3"/>
       </w:pPr>
       <w:r>
         <w:t xml:space="preserve">Java super keyword</w:t>
@@ -701,11 +700,11 @@
         </w:pict>
       </w:r>
     </w:p>
-    <w:bookmarkEnd w:id="33"/>
-    <w:bookmarkStart w:id="34" w:name="java-super-keyword-5"/>
-    <w:p>
-      <w:pPr>
-        <w:pStyle w:val="Heading2"/>
+    <w:bookmarkEnd w:id="32"/>
+    <w:bookmarkStart w:id="33" w:name="java-super-keyword-5"/>
+    <w:p>
+      <w:pPr>
+        <w:pStyle w:val="Heading3"/>
       </w:pPr>
       <w:r>
         <w:t xml:space="preserve">Java super keyword</w:t>
@@ -730,11 +729,11 @@
         </w:pict>
       </w:r>
     </w:p>
-    <w:bookmarkEnd w:id="34"/>
-    <w:bookmarkStart w:id="35" w:name="super-to-refer-parent-class-data-members"/>
-    <w:p>
-      <w:pPr>
-        <w:pStyle w:val="Heading2"/>
+    <w:bookmarkEnd w:id="33"/>
+    <w:bookmarkStart w:id="34" w:name="super-to-refer-parent-class-data-members"/>
+    <w:p>
+      <w:pPr>
+        <w:pStyle w:val="Heading3"/>
       </w:pPr>
       <w:r>
         <w:t xml:space="preserve">super to refer parent class</w:t>
@@ -781,11 +780,11 @@
         </w:pict>
       </w:r>
     </w:p>
-    <w:bookmarkEnd w:id="35"/>
-    <w:bookmarkStart w:id="36" w:name="X6f9c265c0317894920d1d6cdd0b998c628d5448"/>
-    <w:p>
-      <w:pPr>
-        <w:pStyle w:val="Heading2"/>
+    <w:bookmarkEnd w:id="34"/>
+    <w:bookmarkStart w:id="35" w:name="X6f9c265c0317894920d1d6cdd0b998c628d5448"/>
+    <w:p>
+      <w:pPr>
+        <w:pStyle w:val="Heading3"/>
       </w:pPr>
       <w:r>
         <w:t xml:space="preserve">super to refer parent class</w:t>
@@ -954,11 +953,11 @@
         </w:pict>
       </w:r>
     </w:p>
-    <w:bookmarkEnd w:id="36"/>
-    <w:bookmarkStart w:id="37" w:name="X024a332abe63c446ac62dcb40b74675dc3cf0ee"/>
-    <w:p>
-      <w:pPr>
-        <w:pStyle w:val="Heading2"/>
+    <w:bookmarkEnd w:id="35"/>
+    <w:bookmarkStart w:id="36" w:name="X024a332abe63c446ac62dcb40b74675dc3cf0ee"/>
+    <w:p>
+      <w:pPr>
+        <w:pStyle w:val="Heading3"/>
       </w:pPr>
       <w:r>
         <w:t xml:space="preserve">super to refer parent class</w:t>
@@ -1111,7 +1110,7 @@
         <w:rPr>
           <w:rStyle w:val="VerbatimChar"/>
         </w:rPr>
-        <w:t xml:space="preserve">## super to refer parent class **method**</w:t>
+        <w:t xml:space="preserve">### super to refer parent class **method**</w:t>
       </w:r>
       <w:r>
         <w:br/>
@@ -1156,7 +1155,7 @@
         <w:rPr>
           <w:rStyle w:val="VerbatimChar"/>
         </w:rPr>
-        <w:t xml:space="preserve">## super to refer parent class **method**</w:t>
+        <w:t xml:space="preserve">### super to refer parent class **method**</w:t>
       </w:r>
       <w:r>
         <w:br/>
@@ -1259,11 +1258,11 @@
         </w:pict>
       </w:r>
     </w:p>
-    <w:bookmarkEnd w:id="37"/>
-    <w:bookmarkStart w:id="38" w:name="super-to-refer-parent-class-method"/>
-    <w:p>
-      <w:pPr>
-        <w:pStyle w:val="Heading2"/>
+    <w:bookmarkEnd w:id="36"/>
+    <w:bookmarkStart w:id="37" w:name="super-to-refer-parent-class-method"/>
+    <w:p>
+      <w:pPr>
+        <w:pStyle w:val="Heading3"/>
       </w:pPr>
       <w:r>
         <w:t xml:space="preserve">super to refer parent class</w:t>
@@ -1648,11 +1647,11 @@
         </w:pict>
       </w:r>
     </w:p>
-    <w:bookmarkEnd w:id="38"/>
-    <w:bookmarkStart w:id="39" w:name="super-to-refer-parent-class-method-1"/>
-    <w:p>
-      <w:pPr>
-        <w:pStyle w:val="Heading2"/>
+    <w:bookmarkEnd w:id="37"/>
+    <w:bookmarkStart w:id="38" w:name="super-to-refer-parent-class-method-1"/>
+    <w:p>
+      <w:pPr>
+        <w:pStyle w:val="Heading3"/>
       </w:pPr>
       <w:r>
         <w:t xml:space="preserve">super to refer parent class</w:t>
@@ -1935,11 +1934,11 @@
         </w:pict>
       </w:r>
     </w:p>
-    <w:bookmarkEnd w:id="39"/>
-    <w:bookmarkStart w:id="40" w:name="super-to-call-parent-class-constructor"/>
-    <w:p>
-      <w:pPr>
-        <w:pStyle w:val="Heading2"/>
+    <w:bookmarkEnd w:id="38"/>
+    <w:bookmarkStart w:id="39" w:name="super-to-call-parent-class-constructor"/>
+    <w:p>
+      <w:pPr>
+        <w:pStyle w:val="Heading3"/>
       </w:pPr>
       <w:r>
         <w:t xml:space="preserve">super to call parent class</w:t>
@@ -1986,11 +1985,11 @@
         </w:pict>
       </w:r>
     </w:p>
-    <w:bookmarkEnd w:id="40"/>
-    <w:bookmarkStart w:id="41" w:name="super-to-call-parent-class-constructor-1"/>
-    <w:p>
-      <w:pPr>
-        <w:pStyle w:val="Heading2"/>
+    <w:bookmarkEnd w:id="39"/>
+    <w:bookmarkStart w:id="40" w:name="super-to-call-parent-class-constructor-1"/>
+    <w:p>
+      <w:pPr>
+        <w:pStyle w:val="Heading3"/>
       </w:pPr>
       <w:r>
         <w:t xml:space="preserve">super to call parent class</w:t>
@@ -2149,7 +2148,7 @@
         <w:rPr>
           <w:rStyle w:val="VerbatimChar"/>
         </w:rPr>
-        <w:t xml:space="preserve">## super to call parent class **constructor**</w:t>
+        <w:t xml:space="preserve">### super to call parent class **constructor**</w:t>
       </w:r>
       <w:r>
         <w:br/>
@@ -2261,11 +2260,11 @@
         </w:pict>
       </w:r>
     </w:p>
-    <w:bookmarkEnd w:id="41"/>
-    <w:bookmarkStart w:id="42" w:name="super-to-call-parent-class-constructor-2"/>
-    <w:p>
-      <w:pPr>
-        <w:pStyle w:val="Heading2"/>
+    <w:bookmarkEnd w:id="40"/>
+    <w:bookmarkStart w:id="41" w:name="super-to-call-parent-class-constructor-2"/>
+    <w:p>
+      <w:pPr>
+        <w:pStyle w:val="Heading3"/>
       </w:pPr>
       <w:r>
         <w:t xml:space="preserve">super to call parent class</w:t>
@@ -2382,7 +2381,7 @@
         <w:rPr>
           <w:rStyle w:val="VerbatimChar"/>
         </w:rPr>
-        <w:t xml:space="preserve">## super to call parent class **constructor**</w:t>
+        <w:t xml:space="preserve">### super to call parent class **constructor**</w:t>
       </w:r>
       <w:r>
         <w:br/>
@@ -2436,7 +2435,7 @@
         <w:rPr>
           <w:rStyle w:val="VerbatimChar"/>
         </w:rPr>
-        <w:t xml:space="preserve">## Access Overridden Methods of the superclass</w:t>
+        <w:t xml:space="preserve">### Access Overridden Methods of the superclass</w:t>
       </w:r>
       <w:r>
         <w:br/>
@@ -2472,7 +2471,7 @@
         <w:rPr>
           <w:rStyle w:val="VerbatimChar"/>
         </w:rPr>
-        <w:t xml:space="preserve">## Example 1: Method overriding</w:t>
+        <w:t xml:space="preserve">### Example 1: Method overriding</w:t>
       </w:r>
       <w:r>
         <w:br/>
@@ -2551,11 +2550,11 @@
         </w:pict>
       </w:r>
     </w:p>
-    <w:bookmarkEnd w:id="42"/>
-    <w:bookmarkStart w:id="43" w:name="example-1-method-overriding"/>
-    <w:p>
-      <w:pPr>
-        <w:pStyle w:val="Heading2"/>
+    <w:bookmarkEnd w:id="41"/>
+    <w:bookmarkStart w:id="42" w:name="example-1-method-overriding"/>
+    <w:p>
+      <w:pPr>
+        <w:pStyle w:val="Heading3"/>
       </w:pPr>
       <w:r>
         <w:t xml:space="preserve">Example 1: Method overriding</w:t>
@@ -2677,7 +2676,7 @@
         <w:rPr>
           <w:rStyle w:val="VerbatimChar"/>
         </w:rPr>
-        <w:t xml:space="preserve">## Example 1: Method overriding</w:t>
+        <w:t xml:space="preserve">### Example 1: Method overriding</w:t>
       </w:r>
       <w:r>
         <w:br/>
@@ -2753,11 +2752,11 @@
         </w:pict>
       </w:r>
     </w:p>
-    <w:bookmarkEnd w:id="43"/>
-    <w:bookmarkStart w:id="44" w:name="example-1-method-overriding-1"/>
-    <w:p>
-      <w:pPr>
-        <w:pStyle w:val="Heading2"/>
+    <w:bookmarkEnd w:id="42"/>
+    <w:bookmarkStart w:id="43" w:name="example-1-method-overriding-1"/>
+    <w:p>
+      <w:pPr>
+        <w:pStyle w:val="Heading3"/>
       </w:pPr>
       <w:r>
         <w:t xml:space="preserve">Example 1: Method overriding</w:t>
@@ -2786,11 +2785,11 @@
         </w:pict>
       </w:r>
     </w:p>
-    <w:bookmarkEnd w:id="44"/>
-    <w:bookmarkStart w:id="48" w:name="example-1-method-overriding-2"/>
-    <w:p>
-      <w:pPr>
-        <w:pStyle w:val="Heading2"/>
+    <w:bookmarkEnd w:id="43"/>
+    <w:bookmarkStart w:id="47" w:name="example-1-method-overriding-2"/>
+    <w:p>
+      <w:pPr>
+        <w:pStyle w:val="Heading3"/>
       </w:pPr>
       <w:r>
         <w:t xml:space="preserve">Example 1: Method overriding</w:t>
@@ -2805,18 +2804,18 @@
           <wp:inline>
             <wp:extent cx="3810000" cy="2540000"/>
             <wp:effectExtent b="0" l="0" r="0" t="0"/>
-            <wp:docPr descr="center h:500px" title="" id="46" name="Picture"/>
+            <wp:docPr descr="center h:500px" title="" id="45" name="Picture"/>
             <a:graphic>
               <a:graphicData uri="http://schemas.openxmlformats.org/drawingml/2006/picture">
                 <pic:pic>
                   <pic:nvPicPr>
-                    <pic:cNvPr descr="assets/java-overriding-example.png" id="47" name="Picture"/>
+                    <pic:cNvPr descr="assets/java-overriding-example.png" id="46" name="Picture"/>
                     <pic:cNvPicPr>
                       <a:picLocks noChangeArrowheads="1" noChangeAspect="1"/>
                     </pic:cNvPicPr>
                   </pic:nvPicPr>
                   <pic:blipFill>
-                    <a:blip r:embed="rId45"/>
+                    <a:blip r:embed="rId44"/>
                     <a:stretch>
                       <a:fillRect/>
                     </a:stretch>
@@ -2858,11 +2857,11 @@
         </w:pict>
       </w:r>
     </w:p>
-    <w:bookmarkEnd w:id="48"/>
-    <w:bookmarkStart w:id="49" w:name="Xff1231570c97115a40a770bdaed5de03c54d80c"/>
-    <w:p>
-      <w:pPr>
-        <w:pStyle w:val="Heading2"/>
+    <w:bookmarkEnd w:id="47"/>
+    <w:bookmarkStart w:id="48" w:name="Xff1231570c97115a40a770bdaed5de03c54d80c"/>
+    <w:p>
+      <w:pPr>
+        <w:pStyle w:val="Heading3"/>
       </w:pPr>
       <w:r>
         <w:t xml:space="preserve">What if the overridden method of the superclass has to be called?</w:t>
@@ -2887,11 +2886,11 @@
         </w:pict>
       </w:r>
     </w:p>
-    <w:bookmarkEnd w:id="49"/>
-    <w:bookmarkStart w:id="50" w:name="X57f954a8f881466f1913cfc5eee37d17c0988a3"/>
-    <w:p>
-      <w:pPr>
-        <w:pStyle w:val="Heading2"/>
+    <w:bookmarkEnd w:id="48"/>
+    <w:bookmarkStart w:id="49" w:name="X57f954a8f881466f1913cfc5eee37d17c0988a3"/>
+    <w:p>
+      <w:pPr>
+        <w:pStyle w:val="Heading3"/>
       </w:pPr>
       <w:r>
         <w:t xml:space="preserve">Example 2: super to Call Superclass Method</w:t>
@@ -2987,7 +2986,7 @@
         <w:rPr>
           <w:rStyle w:val="VerbatimChar"/>
         </w:rPr>
-        <w:t xml:space="preserve">## Example 2: super to Call Superclass Method</w:t>
+        <w:t xml:space="preserve">### Example 2: super to Call Superclass Method</w:t>
       </w:r>
       <w:r>
         <w:br/>
@@ -3138,38 +3137,39 @@
         </w:pict>
       </w:r>
     </w:p>
+    <w:bookmarkEnd w:id="49"/>
+    <w:bookmarkStart w:id="50" w:name="Xbdf67dbadd5e4eed065d7a0c2ffb93ae9c1451f"/>
+    <w:p>
+      <w:pPr>
+        <w:pStyle w:val="Heading3"/>
+      </w:pPr>
+      <w:r>
+        <w:t xml:space="preserve">Example 2: super to Call Superclass Method</w:t>
+      </w:r>
+    </w:p>
+    <w:p>
+      <w:pPr>
+        <w:pStyle w:val="FirstParagraph"/>
+      </w:pPr>
+      <w:r>
+        <w:rPr>
+          <w:rStyle w:val="VerbatimChar"/>
+        </w:rPr>
+        <w:t xml:space="preserve">Java linenums="1" class Main {   public static void main(String[] args) {     Dog dog1 = new Dog();     dog1.printMessage();   } }</w:t>
+      </w:r>
+    </w:p>
+    <w:p>
+      <w:r>
+        <w:pict>
+          <v:rect style="width:0;height:1.5pt" o:hralign="center" o:hrstd="t" o:hr="t"/>
+        </w:pict>
+      </w:r>
+    </w:p>
     <w:bookmarkEnd w:id="50"/>
-    <w:bookmarkStart w:id="51" w:name="Xbdf67dbadd5e4eed065d7a0c2ffb93ae9c1451f"/>
-    <w:p>
-      <w:pPr>
-        <w:pStyle w:val="Heading2"/>
-      </w:pPr>
-      <w:r>
-        <w:t xml:space="preserve">Example 2: super to Call Superclass Method</w:t>
-      </w:r>
-    </w:p>
-    <w:p>
-      <w:pPr>
-        <w:pStyle w:val="FirstParagraph"/>
-      </w:pPr>
-      <w:r>
-        <w:rPr>
-          <w:rStyle w:val="VerbatimChar"/>
-        </w:rPr>
-        <w:t xml:space="preserve">Java linenums="1" class Main {   public static void main(String[] args) {     Dog dog1 = new Dog();     dog1.printMessage();   } }</w:t>
-      </w:r>
-      <w:r>
-        <w:t xml:space="preserve"> </w:t>
-      </w:r>
-      <w:r>
-        <w:t xml:space="preserve">—</w:t>
-      </w:r>
-    </w:p>
-    <w:bookmarkEnd w:id="51"/>
-    <w:bookmarkStart w:id="55" w:name="X282bc4cadb02f437f2a00b8f4524a10010c2a86"/>
-    <w:p>
-      <w:pPr>
-        <w:pStyle w:val="Heading2"/>
+    <w:bookmarkStart w:id="54" w:name="X282bc4cadb02f437f2a00b8f4524a10010c2a86"/>
+    <w:p>
+      <w:pPr>
+        <w:pStyle w:val="Heading3"/>
       </w:pPr>
       <w:r>
         <w:t xml:space="preserve">Example 2: super to Call Superclass Method</w:t>
@@ -3184,18 +3184,18 @@
           <wp:inline>
             <wp:extent cx="3810000" cy="2540000"/>
             <wp:effectExtent b="0" l="0" r="0" t="0"/>
-            <wp:docPr descr="center h:500px" title="" id="53" name="Picture"/>
+            <wp:docPr descr="center h:500px" title="" id="52" name="Picture"/>
             <a:graphic>
               <a:graphicData uri="http://schemas.openxmlformats.org/drawingml/2006/picture">
                 <pic:pic>
                   <pic:nvPicPr>
-                    <pic:cNvPr descr="assets/call-superclass-method.png" id="54" name="Picture"/>
+                    <pic:cNvPr descr="assets/call-superclass-method.png" id="53" name="Picture"/>
                     <pic:cNvPicPr>
                       <a:picLocks noChangeArrowheads="1" noChangeAspect="1"/>
                     </pic:cNvPicPr>
                   </pic:nvPicPr>
                   <pic:blipFill>
-                    <a:blip r:embed="rId52"/>
+                    <a:blip r:embed="rId51"/>
                     <a:stretch>
                       <a:fillRect/>
                     </a:stretch>
@@ -3237,11 +3237,11 @@
         </w:pict>
       </w:r>
     </w:p>
-    <w:bookmarkEnd w:id="55"/>
-    <w:bookmarkStart w:id="56" w:name="access-attributes-of-the-superclass"/>
-    <w:p>
-      <w:pPr>
-        <w:pStyle w:val="Heading2"/>
+    <w:bookmarkEnd w:id="54"/>
+    <w:bookmarkStart w:id="55" w:name="access-attributes-of-the-superclass"/>
+    <w:p>
+      <w:pPr>
+        <w:pStyle w:val="Heading3"/>
       </w:pPr>
       <w:r>
         <w:t xml:space="preserve">Access Attributes of the Superclass</w:t>
@@ -3278,11 +3278,11 @@
         </w:pict>
       </w:r>
     </w:p>
-    <w:bookmarkEnd w:id="56"/>
-    <w:bookmarkStart w:id="57" w:name="example-3-access-superclass-attribute"/>
-    <w:p>
-      <w:pPr>
-        <w:pStyle w:val="Heading2"/>
+    <w:bookmarkEnd w:id="55"/>
+    <w:bookmarkStart w:id="56" w:name="example-3-access-superclass-attribute"/>
+    <w:p>
+      <w:pPr>
+        <w:pStyle w:val="Heading3"/>
       </w:pPr>
       <w:r>
         <w:t xml:space="preserve">Example 3: Access superclass attribute</w:t>
@@ -3425,7 +3425,7 @@
         <w:rPr>
           <w:rStyle w:val="VerbatimChar"/>
         </w:rPr>
-        <w:t xml:space="preserve">## Example 3: Access superclass attribute</w:t>
+        <w:t xml:space="preserve">### Example 3: Access superclass attribute</w:t>
       </w:r>
       <w:r>
         <w:br/>
@@ -3501,11 +3501,11 @@
         </w:pict>
       </w:r>
     </w:p>
-    <w:bookmarkEnd w:id="57"/>
-    <w:bookmarkStart w:id="58" w:name="example-3-access-superclass-attribute-1"/>
-    <w:p>
-      <w:pPr>
-        <w:pStyle w:val="Heading2"/>
+    <w:bookmarkEnd w:id="56"/>
+    <w:bookmarkStart w:id="57" w:name="example-3-access-superclass-attribute-1"/>
+    <w:p>
+      <w:pPr>
+        <w:pStyle w:val="Heading3"/>
       </w:pPr>
       <w:r>
         <w:t xml:space="preserve">Example 3: Access superclass attribute</w:t>
@@ -3695,11 +3695,11 @@
         </w:pict>
       </w:r>
     </w:p>
-    <w:bookmarkEnd w:id="58"/>
-    <w:bookmarkStart w:id="59" w:name="X0e4dce038f1a118d0b6eff6a92bc0da31f9bdf2"/>
-    <w:p>
-      <w:pPr>
-        <w:pStyle w:val="Heading2"/>
+    <w:bookmarkEnd w:id="57"/>
+    <w:bookmarkStart w:id="58" w:name="X0e4dce038f1a118d0b6eff6a92bc0da31f9bdf2"/>
+    <w:p>
+      <w:pPr>
+        <w:pStyle w:val="Heading3"/>
       </w:pPr>
       <w:r>
         <w:t xml:space="preserve">Use of super() to access superclass constructor</w:t>
@@ -3769,11 +3769,11 @@
         </w:pict>
       </w:r>
     </w:p>
-    <w:bookmarkEnd w:id="59"/>
-    <w:bookmarkStart w:id="60" w:name="example-4-use-of-super"/>
-    <w:p>
-      <w:pPr>
-        <w:pStyle w:val="Heading2"/>
+    <w:bookmarkEnd w:id="58"/>
+    <w:bookmarkStart w:id="59" w:name="example-4-use-of-super"/>
+    <w:p>
+      <w:pPr>
+        <w:pStyle w:val="Heading3"/>
       </w:pPr>
       <w:r>
         <w:t xml:space="preserve">Example 4: Use of super()</w:t>
@@ -3869,7 +3869,7 @@
         <w:rPr>
           <w:rStyle w:val="VerbatimChar"/>
         </w:rPr>
-        <w:t xml:space="preserve">## Example 4: Use of super()</w:t>
+        <w:t xml:space="preserve">### Example 4: Use of super()</w:t>
       </w:r>
       <w:r>
         <w:br/>
@@ -3972,11 +3972,11 @@
         </w:pict>
       </w:r>
     </w:p>
-    <w:bookmarkEnd w:id="60"/>
-    <w:bookmarkStart w:id="61" w:name="example-4-use-of-super-1"/>
-    <w:p>
-      <w:pPr>
-        <w:pStyle w:val="Heading2"/>
+    <w:bookmarkEnd w:id="59"/>
+    <w:bookmarkStart w:id="60" w:name="example-4-use-of-super-1"/>
+    <w:p>
+      <w:pPr>
+        <w:pStyle w:val="Heading3"/>
       </w:pPr>
       <w:r>
         <w:t xml:space="preserve">Example 4: Use of super()</w:t>
@@ -4000,11 +4000,11 @@
         </w:pict>
       </w:r>
     </w:p>
-    <w:bookmarkEnd w:id="61"/>
-    <w:bookmarkStart w:id="62" w:name="example-4-use-of-super-2"/>
-    <w:p>
-      <w:pPr>
-        <w:pStyle w:val="Heading2"/>
+    <w:bookmarkEnd w:id="60"/>
+    <w:bookmarkStart w:id="61" w:name="example-4-use-of-super-2"/>
+    <w:p>
+      <w:pPr>
+        <w:pStyle w:val="Heading3"/>
       </w:pPr>
       <w:r>
         <w:t xml:space="preserve">Example 4: Use of super()</w:t>
@@ -4039,11 +4039,11 @@
         </w:pict>
       </w:r>
     </w:p>
-    <w:bookmarkEnd w:id="62"/>
-    <w:bookmarkStart w:id="66" w:name="example-4-use-of-super-3"/>
-    <w:p>
-      <w:pPr>
-        <w:pStyle w:val="Heading2"/>
+    <w:bookmarkEnd w:id="61"/>
+    <w:bookmarkStart w:id="65" w:name="example-4-use-of-super-3"/>
+    <w:p>
+      <w:pPr>
+        <w:pStyle w:val="Heading3"/>
       </w:pPr>
       <w:r>
         <w:t xml:space="preserve">Example 4: Use of super()</w:t>
@@ -4058,18 +4058,18 @@
           <wp:inline>
             <wp:extent cx="3810000" cy="2540000"/>
             <wp:effectExtent b="0" l="0" r="0" t="0"/>
-            <wp:docPr descr="bg right:50% h:400px" title="" id="64" name="Picture"/>
+            <wp:docPr descr="bg right:50% h:400px" title="" id="63" name="Picture"/>
             <a:graphic>
               <a:graphicData uri="http://schemas.openxmlformats.org/drawingml/2006/picture">
                 <pic:pic>
                   <pic:nvPicPr>
-                    <pic:cNvPr descr="assets/super()-example.png" id="65" name="Picture"/>
+                    <pic:cNvPr descr="assets/super()-example.png" id="64" name="Picture"/>
                     <pic:cNvPicPr>
                       <a:picLocks noChangeArrowheads="1" noChangeAspect="1"/>
                     </pic:cNvPicPr>
                   </pic:nvPicPr>
                   <pic:blipFill>
-                    <a:blip r:embed="rId63"/>
+                    <a:blip r:embed="rId62"/>
                     <a:stretch>
                       <a:fillRect/>
                     </a:stretch>
@@ -4127,11 +4127,11 @@
         </w:pict>
       </w:r>
     </w:p>
-    <w:bookmarkEnd w:id="66"/>
-    <w:bookmarkStart w:id="67" w:name="example-4-use-of-super-4"/>
-    <w:p>
-      <w:pPr>
-        <w:pStyle w:val="Heading2"/>
+    <w:bookmarkEnd w:id="65"/>
+    <w:bookmarkStart w:id="66" w:name="example-4-use-of-super-4"/>
+    <w:p>
+      <w:pPr>
+        <w:pStyle w:val="Heading3"/>
       </w:pPr>
       <w:r>
         <w:t xml:space="preserve">Example 4: Use of super()</w:t>
@@ -4208,11 +4208,11 @@
         </w:pict>
       </w:r>
     </w:p>
-    <w:bookmarkEnd w:id="67"/>
-    <w:bookmarkStart w:id="68" w:name="Xdf73ae8e5a9c9497128c3218bb9af01cdd54546"/>
-    <w:p>
-      <w:pPr>
-        <w:pStyle w:val="Heading2"/>
+    <w:bookmarkEnd w:id="66"/>
+    <w:bookmarkStart w:id="67" w:name="Xdf73ae8e5a9c9497128c3218bb9af01cdd54546"/>
+    <w:p>
+      <w:pPr>
+        <w:pStyle w:val="Heading3"/>
       </w:pPr>
       <w:r>
         <w:t xml:space="preserve">Example 5: Call Parameterized Constructor Using super()</w:t>
@@ -4346,7 +4346,7 @@
         <w:rPr>
           <w:rStyle w:val="VerbatimChar"/>
         </w:rPr>
-        <w:t xml:space="preserve">## Example 5: Call Parameterized Constructor Using super()</w:t>
+        <w:t xml:space="preserve">### Example 5: Call Parameterized Constructor Using super()</w:t>
       </w:r>
       <w:r>
         <w:br/>
@@ -4449,11 +4449,11 @@
         </w:pict>
       </w:r>
     </w:p>
-    <w:bookmarkEnd w:id="68"/>
-    <w:bookmarkStart w:id="69" w:name="X41740898b39bf4a3cbf13483bc29c9b02c1d9ed"/>
-    <w:p>
-      <w:pPr>
-        <w:pStyle w:val="Heading2"/>
+    <w:bookmarkEnd w:id="67"/>
+    <w:bookmarkStart w:id="68" w:name="X41740898b39bf4a3cbf13483bc29c9b02c1d9ed"/>
+    <w:p>
+      <w:pPr>
+        <w:pStyle w:val="Heading3"/>
       </w:pPr>
       <w:r>
         <w:t xml:space="preserve">Example 5: Call Parameterized Constructor Using super()</w:t>
@@ -4477,11 +4477,11 @@
         </w:pict>
       </w:r>
     </w:p>
-    <w:bookmarkEnd w:id="69"/>
-    <w:bookmarkStart w:id="73" w:name="X5874edd9c77463538414530c2c7ad5ab961d480"/>
-    <w:p>
-      <w:pPr>
-        <w:pStyle w:val="Heading2"/>
+    <w:bookmarkEnd w:id="68"/>
+    <w:bookmarkStart w:id="72" w:name="X5874edd9c77463538414530c2c7ad5ab961d480"/>
+    <w:p>
+      <w:pPr>
+        <w:pStyle w:val="Heading3"/>
       </w:pPr>
       <w:r>
         <w:t xml:space="preserve">Example 5: Call Parameterized Constructor Using super()</w:t>
@@ -4504,18 +4504,18 @@
           <wp:inline>
             <wp:extent cx="3810000" cy="2540000"/>
             <wp:effectExtent b="0" l="0" r="0" t="0"/>
-            <wp:docPr descr="bg right:50% h:500px" title="" id="71" name="Picture"/>
+            <wp:docPr descr="bg right:50% h:500px" title="" id="70" name="Picture"/>
             <a:graphic>
               <a:graphicData uri="http://schemas.openxmlformats.org/drawingml/2006/picture">
                 <pic:pic>
                   <pic:nvPicPr>
-                    <pic:cNvPr descr="assets/parameterized-super-example.png" id="72" name="Picture"/>
+                    <pic:cNvPr descr="assets/parameterized-super-example.png" id="71" name="Picture"/>
                     <pic:cNvPicPr>
                       <a:picLocks noChangeArrowheads="1" noChangeAspect="1"/>
                     </pic:cNvPicPr>
                   </pic:nvPicPr>
                   <pic:blipFill>
-                    <a:blip r:embed="rId70"/>
+                    <a:blip r:embed="rId69"/>
                     <a:stretch>
                       <a:fillRect/>
                     </a:stretch>
@@ -4557,6 +4557,7 @@
         </w:pict>
       </w:r>
     </w:p>
+    <w:bookmarkEnd w:id="72"/>
     <w:bookmarkEnd w:id="73"/>
     <w:bookmarkStart w:id="74" w:name="X858491aa340700bc1048bec610d5f662c1363d7"/>
     <w:p>
@@ -4595,7 +4596,7 @@
       </w:r>
     </w:p>
     <w:bookmarkEnd w:id="74"/>
-    <w:bookmarkStart w:id="75" w:name="java-final-keyword"/>
+    <w:bookmarkStart w:id="106" w:name="java-final-keyword"/>
     <w:p>
       <w:pPr>
         <w:pStyle w:val="Heading2"/>
@@ -4615,11 +4616,10 @@
         </w:pict>
       </w:r>
     </w:p>
-    <w:bookmarkEnd w:id="75"/>
-    <w:bookmarkStart w:id="76" w:name="java-final-keyword-1"/>
-    <w:p>
-      <w:pPr>
-        <w:pStyle w:val="Heading2"/>
+    <w:bookmarkStart w:id="75" w:name="java-final-keyword-1"/>
+    <w:p>
+      <w:pPr>
+        <w:pStyle w:val="Heading3"/>
       </w:pPr>
       <w:r>
         <w:t xml:space="preserve">Java final keyword</w:t>
@@ -4680,11 +4680,11 @@
         </w:pict>
       </w:r>
     </w:p>
-    <w:bookmarkEnd w:id="76"/>
-    <w:bookmarkStart w:id="77" w:name="java-final-restrictions"/>
-    <w:p>
-      <w:pPr>
-        <w:pStyle w:val="Heading2"/>
+    <w:bookmarkEnd w:id="75"/>
+    <w:bookmarkStart w:id="76" w:name="java-final-restrictions"/>
+    <w:p>
+      <w:pPr>
+        <w:pStyle w:val="Heading3"/>
       </w:pPr>
       <w:r>
         <w:t xml:space="preserve">Java final restrictions</w:t>
@@ -4733,11 +4733,11 @@
         </w:pict>
       </w:r>
     </w:p>
-    <w:bookmarkEnd w:id="77"/>
-    <w:bookmarkStart w:id="78" w:name="final-with-variables"/>
-    <w:p>
-      <w:pPr>
-        <w:pStyle w:val="Heading2"/>
+    <w:bookmarkEnd w:id="76"/>
+    <w:bookmarkStart w:id="77" w:name="final-with-variables"/>
+    <w:p>
+      <w:pPr>
+        <w:pStyle w:val="Heading3"/>
       </w:pPr>
       <w:r>
         <w:rPr>
@@ -4832,11 +4832,11 @@
         </w:pict>
       </w:r>
     </w:p>
-    <w:bookmarkEnd w:id="78"/>
-    <w:bookmarkStart w:id="79" w:name="final-with-variables-example-1"/>
-    <w:p>
-      <w:pPr>
-        <w:pStyle w:val="Heading2"/>
+    <w:bookmarkEnd w:id="77"/>
+    <w:bookmarkStart w:id="78" w:name="final-with-variables-example-1"/>
+    <w:p>
+      <w:pPr>
+        <w:pStyle w:val="Heading3"/>
       </w:pPr>
       <w:r>
         <w:rPr>
@@ -4870,11 +4870,11 @@
         </w:pict>
       </w:r>
     </w:p>
-    <w:bookmarkEnd w:id="79"/>
-    <w:bookmarkStart w:id="80" w:name="final-with-variables-example-2"/>
-    <w:p>
-      <w:pPr>
-        <w:pStyle w:val="Heading2"/>
+    <w:bookmarkEnd w:id="78"/>
+    <w:bookmarkStart w:id="79" w:name="final-with-variables-example-2"/>
+    <w:p>
+      <w:pPr>
+        <w:pStyle w:val="Heading3"/>
       </w:pPr>
       <w:r>
         <w:rPr>
@@ -5006,7 +5006,7 @@
         <w:rPr>
           <w:rStyle w:val="VerbatimChar"/>
         </w:rPr>
-        <w:t xml:space="preserve">## **final** with variables recommendation</w:t>
+        <w:t xml:space="preserve">### **final** with variables recommendation</w:t>
       </w:r>
       <w:r>
         <w:br/>
@@ -5042,7 +5042,7 @@
         <w:rPr>
           <w:rStyle w:val="VerbatimChar"/>
         </w:rPr>
-        <w:t xml:space="preserve">## **final** with methods</w:t>
+        <w:t xml:space="preserve">### **final** with methods</w:t>
       </w:r>
       <w:r>
         <w:br/>
@@ -5114,7 +5114,7 @@
         <w:rPr>
           <w:rStyle w:val="VerbatimChar"/>
         </w:rPr>
-        <w:t xml:space="preserve">## **final** with methods example-1</w:t>
+        <w:t xml:space="preserve">### **final** with methods example-1</w:t>
       </w:r>
       <w:r>
         <w:br/>
@@ -5226,11 +5226,11 @@
         </w:pict>
       </w:r>
     </w:p>
-    <w:bookmarkEnd w:id="80"/>
-    <w:bookmarkStart w:id="81" w:name="final-with-methods-example-1"/>
-    <w:p>
-      <w:pPr>
-        <w:pStyle w:val="Heading2"/>
+    <w:bookmarkEnd w:id="79"/>
+    <w:bookmarkStart w:id="80" w:name="final-with-methods-example-1"/>
+    <w:p>
+      <w:pPr>
+        <w:pStyle w:val="Heading3"/>
       </w:pPr>
       <w:r>
         <w:rPr>
@@ -5338,7 +5338,7 @@
         <w:rPr>
           <w:rStyle w:val="VerbatimChar"/>
         </w:rPr>
-        <w:t xml:space="preserve">## **final** with methods example-1</w:t>
+        <w:t xml:space="preserve">### **final** with methods example-1</w:t>
       </w:r>
       <w:r>
         <w:br/>
@@ -5435,11 +5435,11 @@
         </w:pict>
       </w:r>
     </w:p>
-    <w:bookmarkEnd w:id="81"/>
-    <w:bookmarkStart w:id="82" w:name="final-with-methods-example-2"/>
-    <w:p>
-      <w:pPr>
-        <w:pStyle w:val="Heading2"/>
+    <w:bookmarkEnd w:id="80"/>
+    <w:bookmarkStart w:id="81" w:name="final-with-methods-example-2"/>
+    <w:p>
+      <w:pPr>
+        <w:pStyle w:val="Heading3"/>
       </w:pPr>
       <w:r>
         <w:rPr>
@@ -5619,7 +5619,7 @@
         <w:rPr>
           <w:rStyle w:val="VerbatimChar"/>
         </w:rPr>
-        <w:t xml:space="preserve">## **final** with class</w:t>
+        <w:t xml:space="preserve">### **final** with class</w:t>
       </w:r>
       <w:r>
         <w:br/>
@@ -5655,7 +5655,7 @@
         <w:rPr>
           <w:rStyle w:val="VerbatimChar"/>
         </w:rPr>
-        <w:t xml:space="preserve">## **final** with class example-1</w:t>
+        <w:t xml:space="preserve">### **final** with class example-1</w:t>
       </w:r>
       <w:r>
         <w:br/>
@@ -5767,11 +5767,11 @@
         </w:pict>
       </w:r>
     </w:p>
-    <w:bookmarkEnd w:id="82"/>
-    <w:bookmarkStart w:id="83" w:name="final-with-class-example-1"/>
-    <w:p>
-      <w:pPr>
-        <w:pStyle w:val="Heading2"/>
+    <w:bookmarkEnd w:id="81"/>
+    <w:bookmarkStart w:id="82" w:name="final-with-class-example-1"/>
+    <w:p>
+      <w:pPr>
+        <w:pStyle w:val="Heading3"/>
       </w:pPr>
       <w:r>
         <w:rPr>
@@ -5841,7 +5841,7 @@
         <w:rPr>
           <w:rStyle w:val="VerbatimChar"/>
         </w:rPr>
-        <w:t xml:space="preserve">## **final** with class example-1</w:t>
+        <w:t xml:space="preserve">### **final** with class example-1</w:t>
       </w:r>
       <w:r>
         <w:br/>
@@ -5929,11 +5929,11 @@
         </w:pict>
       </w:r>
     </w:p>
-    <w:bookmarkEnd w:id="83"/>
-    <w:bookmarkStart w:id="84" w:name="final-with-class-example-2"/>
-    <w:p>
-      <w:pPr>
-        <w:pStyle w:val="Heading2"/>
+    <w:bookmarkEnd w:id="82"/>
+    <w:bookmarkStart w:id="83" w:name="final-with-class-example-2"/>
+    <w:p>
+      <w:pPr>
+        <w:pStyle w:val="Heading3"/>
       </w:pPr>
       <w:r>
         <w:rPr>
@@ -6137,7 +6137,7 @@
         <w:rPr>
           <w:rStyle w:val="VerbatimChar"/>
         </w:rPr>
-        <w:t xml:space="preserve">## Java Polymorphism</w:t>
+        <w:t xml:space="preserve">### Java Polymorphism</w:t>
       </w:r>
       <w:r>
         <w:br/>
@@ -6200,7 +6200,7 @@
         <w:rPr>
           <w:rStyle w:val="VerbatimChar"/>
         </w:rPr>
-        <w:t xml:space="preserve">## Ad hoc polymorphism</w:t>
+        <w:t xml:space="preserve">### Ad hoc polymorphism</w:t>
       </w:r>
       <w:r>
         <w:br/>
@@ -6272,7 +6272,7 @@
         <w:rPr>
           <w:rStyle w:val="VerbatimChar"/>
         </w:rPr>
-        <w:t xml:space="preserve">## Ad hoc polymorphism</w:t>
+        <w:t xml:space="preserve">### Ad hoc polymorphism</w:t>
       </w:r>
       <w:r>
         <w:br/>
@@ -6326,7 +6326,7 @@
         <w:rPr>
           <w:rStyle w:val="VerbatimChar"/>
         </w:rPr>
-        <w:t xml:space="preserve">## Ad hoc polymorphism</w:t>
+        <w:t xml:space="preserve">### Ad hoc polymorphism</w:t>
       </w:r>
       <w:r>
         <w:br/>
@@ -6362,7 +6362,7 @@
         <w:rPr>
           <w:rStyle w:val="VerbatimChar"/>
         </w:rPr>
-        <w:t xml:space="preserve">## Ad hoc polymorphism example-1</w:t>
+        <w:t xml:space="preserve">### Ad hoc polymorphism example-1</w:t>
       </w:r>
       <w:r>
         <w:br/>
@@ -6495,11 +6495,11 @@
         </w:pict>
       </w:r>
     </w:p>
-    <w:bookmarkEnd w:id="84"/>
-    <w:bookmarkStart w:id="85" w:name="ad-hoc-polymorphism-example-1"/>
-    <w:p>
-      <w:pPr>
-        <w:pStyle w:val="Heading2"/>
+    <w:bookmarkEnd w:id="83"/>
+    <w:bookmarkStart w:id="84" w:name="ad-hoc-polymorphism-example-1"/>
+    <w:p>
+      <w:pPr>
+        <w:pStyle w:val="Heading3"/>
       </w:pPr>
       <w:r>
         <w:t xml:space="preserve">Ad hoc polymorphism example-1</w:t>
@@ -6630,7 +6630,7 @@
         <w:rPr>
           <w:rStyle w:val="VerbatimChar"/>
         </w:rPr>
-        <w:t xml:space="preserve">## Pure polymorphism</w:t>
+        <w:t xml:space="preserve">### Pure polymorphism</w:t>
       </w:r>
       <w:r>
         <w:br/>
@@ -6684,7 +6684,7 @@
         <w:rPr>
           <w:rStyle w:val="VerbatimChar"/>
         </w:rPr>
-        <w:t xml:space="preserve">## Pure polymorphism</w:t>
+        <w:t xml:space="preserve">### Pure polymorphism</w:t>
       </w:r>
       <w:r>
         <w:br/>
@@ -6759,7 +6759,7 @@
         <w:rPr>
           <w:rStyle w:val="VerbatimChar"/>
         </w:rPr>
-        <w:t xml:space="preserve">## Pure polymorphism</w:t>
+        <w:t xml:space="preserve">### Pure polymorphism</w:t>
       </w:r>
       <w:r>
         <w:br/>
@@ -6795,7 +6795,7 @@
         <w:rPr>
           <w:rStyle w:val="VerbatimChar"/>
         </w:rPr>
-        <w:t xml:space="preserve">## Pure polymorphism example-1</w:t>
+        <w:t xml:space="preserve">### Pure polymorphism example-1</w:t>
       </w:r>
       <w:r>
         <w:br/>
@@ -6907,11 +6907,11 @@
         </w:pict>
       </w:r>
     </w:p>
-    <w:bookmarkEnd w:id="85"/>
-    <w:bookmarkStart w:id="86" w:name="pure-polymorphism-example-1"/>
-    <w:p>
-      <w:pPr>
-        <w:pStyle w:val="Heading2"/>
+    <w:bookmarkEnd w:id="84"/>
+    <w:bookmarkStart w:id="85" w:name="pure-polymorphism-example-1"/>
+    <w:p>
+      <w:pPr>
+        <w:pStyle w:val="Heading3"/>
       </w:pPr>
       <w:r>
         <w:t xml:space="preserve">Pure polymorphism example-1</w:t>
@@ -7009,7 +7009,7 @@
         <w:rPr>
           <w:rStyle w:val="VerbatimChar"/>
         </w:rPr>
-        <w:t xml:space="preserve">## Pure polymorphism example-1</w:t>
+        <w:t xml:space="preserve">### Pure polymorphism example-1</w:t>
       </w:r>
       <w:r>
         <w:br/>
@@ -7133,11 +7133,11 @@
         </w:pict>
       </w:r>
     </w:p>
-    <w:bookmarkEnd w:id="86"/>
-    <w:bookmarkStart w:id="87" w:name="java-method-overriding"/>
-    <w:p>
-      <w:pPr>
-        <w:pStyle w:val="Heading2"/>
+    <w:bookmarkEnd w:id="85"/>
+    <w:bookmarkStart w:id="86" w:name="java-method-overriding"/>
+    <w:p>
+      <w:pPr>
+        <w:pStyle w:val="Heading3"/>
       </w:pPr>
       <w:r>
         <w:t xml:space="preserve">Java Method Overriding</w:t>
@@ -7174,11 +7174,11 @@
         </w:pict>
       </w:r>
     </w:p>
-    <w:bookmarkEnd w:id="87"/>
-    <w:bookmarkStart w:id="88" w:name="X5a4059c7348fdc11dbc0ad3d5cdd4e8f1b0c3ab"/>
-    <w:p>
-      <w:pPr>
-        <w:pStyle w:val="Heading2"/>
+    <w:bookmarkEnd w:id="86"/>
+    <w:bookmarkStart w:id="87" w:name="X5a4059c7348fdc11dbc0ad3d5cdd4e8f1b0c3ab"/>
+    <w:p>
+      <w:pPr>
+        <w:pStyle w:val="Heading3"/>
       </w:pPr>
       <w:r>
         <w:t xml:space="preserve">Polymorphism using method overriding example-2</w:t>
@@ -7313,7 +7313,7 @@
         <w:rPr>
           <w:rStyle w:val="VerbatimChar"/>
         </w:rPr>
-        <w:t xml:space="preserve">## Polymorphism using method overriding example-2</w:t>
+        <w:t xml:space="preserve">### Polymorphism using method overriding example-2</w:t>
       </w:r>
       <w:r>
         <w:br/>
@@ -7431,11 +7431,11 @@
         </w:pict>
       </w:r>
     </w:p>
-    <w:bookmarkEnd w:id="88"/>
-    <w:bookmarkStart w:id="92" w:name="X6f0ebae9b57dff61d65e826d999f4c0341ec746"/>
-    <w:p>
-      <w:pPr>
-        <w:pStyle w:val="Heading2"/>
+    <w:bookmarkEnd w:id="87"/>
+    <w:bookmarkStart w:id="91" w:name="X6f0ebae9b57dff61d65e826d999f4c0341ec746"/>
+    <w:p>
+      <w:pPr>
+        <w:pStyle w:val="Heading3"/>
       </w:pPr>
       <w:r>
         <w:t xml:space="preserve">Polymorphism using method overriding example-2</w:t>
@@ -7450,18 +7450,18 @@
           <wp:inline>
             <wp:extent cx="3810000" cy="2540000"/>
             <wp:effectExtent b="0" l="0" r="0" t="0"/>
-            <wp:docPr descr="center h:450px" title="" id="90" name="Picture"/>
+            <wp:docPr descr="center h:450px" title="" id="89" name="Picture"/>
             <a:graphic>
               <a:graphicData uri="http://schemas.openxmlformats.org/drawingml/2006/picture">
                 <pic:pic>
                   <pic:nvPicPr>
-                    <pic:cNvPr descr="assets/java-polymorphism-implementation.png" id="91" name="Picture"/>
+                    <pic:cNvPr descr="assets/java-polymorphism-implementation.png" id="90" name="Picture"/>
                     <pic:cNvPicPr>
                       <a:picLocks noChangeArrowheads="1" noChangeAspect="1"/>
                     </pic:cNvPicPr>
                   </pic:nvPicPr>
                   <pic:blipFill>
-                    <a:blip r:embed="rId89"/>
+                    <a:blip r:embed="rId88"/>
                     <a:stretch>
                       <a:fillRect/>
                     </a:stretch>
@@ -7503,11 +7503,11 @@
         </w:pict>
       </w:r>
     </w:p>
-    <w:bookmarkEnd w:id="92"/>
-    <w:bookmarkStart w:id="93" w:name="java-method-overloading"/>
-    <w:p>
-      <w:pPr>
-        <w:pStyle w:val="Heading2"/>
+    <w:bookmarkEnd w:id="91"/>
+    <w:bookmarkStart w:id="92" w:name="java-method-overloading"/>
+    <w:p>
+      <w:pPr>
+        <w:pStyle w:val="Heading3"/>
       </w:pPr>
       <w:r>
         <w:t xml:space="preserve">Java Method Overloading</w:t>
@@ -7547,11 +7547,11 @@
         </w:pict>
       </w:r>
     </w:p>
-    <w:bookmarkEnd w:id="93"/>
-    <w:bookmarkStart w:id="94" w:name="X2bb3db478158e4ef6e72eec34a38ba993ca316e"/>
-    <w:p>
-      <w:pPr>
-        <w:pStyle w:val="Heading2"/>
+    <w:bookmarkEnd w:id="92"/>
+    <w:bookmarkStart w:id="93" w:name="X2bb3db478158e4ef6e72eec34a38ba993ca316e"/>
+    <w:p>
+      <w:pPr>
+        <w:pStyle w:val="Heading3"/>
       </w:pPr>
       <w:r>
         <w:t xml:space="preserve">Polymorphism using method overloading example-3</w:t>
@@ -7685,7 +7685,7 @@
         <w:rPr>
           <w:rStyle w:val="VerbatimChar"/>
         </w:rPr>
-        <w:t xml:space="preserve">##  Polymorphism using method overloading example-3</w:t>
+        <w:t xml:space="preserve">###  Polymorphism using method overloading example-3</w:t>
       </w:r>
       <w:r>
         <w:br/>
@@ -7803,11 +7803,11 @@
         </w:pict>
       </w:r>
     </w:p>
-    <w:bookmarkEnd w:id="94"/>
-    <w:bookmarkStart w:id="95" w:name="polymorphic-variables"/>
-    <w:p>
-      <w:pPr>
-        <w:pStyle w:val="Heading2"/>
+    <w:bookmarkEnd w:id="93"/>
+    <w:bookmarkStart w:id="94" w:name="polymorphic-variables"/>
+    <w:p>
+      <w:pPr>
+        <w:pStyle w:val="Heading3"/>
       </w:pPr>
       <w:r>
         <w:t xml:space="preserve">Polymorphic Variables</w:t>
@@ -7856,11 +7856,11 @@
         </w:pict>
       </w:r>
     </w:p>
-    <w:bookmarkEnd w:id="95"/>
-    <w:bookmarkStart w:id="96" w:name="polymorphic-variables-example-1"/>
-    <w:p>
-      <w:pPr>
-        <w:pStyle w:val="Heading2"/>
+    <w:bookmarkEnd w:id="94"/>
+    <w:bookmarkStart w:id="95" w:name="polymorphic-variables-example-1"/>
+    <w:p>
+      <w:pPr>
+        <w:pStyle w:val="Heading3"/>
       </w:pPr>
       <w:r>
         <w:t xml:space="preserve">Polymorphic Variables Example-1</w:t>
@@ -7884,11 +7884,11 @@
         </w:pict>
       </w:r>
     </w:p>
-    <w:bookmarkEnd w:id="96"/>
-    <w:bookmarkStart w:id="97" w:name="polymorphic-variables-example-1-1"/>
-    <w:p>
-      <w:pPr>
-        <w:pStyle w:val="Heading2"/>
+    <w:bookmarkEnd w:id="95"/>
+    <w:bookmarkStart w:id="96" w:name="polymorphic-variables-example-1-1"/>
+    <w:p>
+      <w:pPr>
+        <w:pStyle w:val="Heading3"/>
       </w:pPr>
       <w:r>
         <w:t xml:space="preserve">Polymorphic Variables Example-1</w:t>
@@ -7912,11 +7912,11 @@
         </w:pict>
       </w:r>
     </w:p>
-    <w:bookmarkEnd w:id="97"/>
-    <w:bookmarkStart w:id="98" w:name="polymorphic-variables-example-1-2"/>
-    <w:p>
-      <w:pPr>
-        <w:pStyle w:val="Heading2"/>
+    <w:bookmarkEnd w:id="96"/>
+    <w:bookmarkStart w:id="97" w:name="polymorphic-variables-example-1-2"/>
+    <w:p>
+      <w:pPr>
+        <w:pStyle w:val="Heading3"/>
       </w:pPr>
       <w:r>
         <w:t xml:space="preserve">Polymorphic Variables Example-1</w:t>
@@ -8092,7 +8092,7 @@
         <w:rPr>
           <w:rStyle w:val="VerbatimChar"/>
         </w:rPr>
-        <w:t xml:space="preserve">## Java Encapsulation</w:t>
+        <w:t xml:space="preserve">### Java Encapsulation</w:t>
       </w:r>
       <w:r>
         <w:br/>
@@ -8128,7 +8128,7 @@
         <w:rPr>
           <w:rStyle w:val="VerbatimChar"/>
         </w:rPr>
-        <w:t xml:space="preserve">## Java Encapsulation Example</w:t>
+        <w:t xml:space="preserve">### Java Encapsulation Example</w:t>
       </w:r>
       <w:r>
         <w:br/>
@@ -8294,11 +8294,11 @@
         </w:pict>
       </w:r>
     </w:p>
-    <w:bookmarkEnd w:id="98"/>
-    <w:bookmarkStart w:id="99" w:name="java-encapsulation-example"/>
-    <w:p>
-      <w:pPr>
-        <w:pStyle w:val="Heading2"/>
+    <w:bookmarkEnd w:id="97"/>
+    <w:bookmarkStart w:id="98" w:name="java-encapsulation-example"/>
+    <w:p>
+      <w:pPr>
+        <w:pStyle w:val="Heading3"/>
       </w:pPr>
       <w:r>
         <w:t xml:space="preserve">Java Encapsulation Example</w:t>
@@ -8408,7 +8408,7 @@
         <w:rPr>
           <w:rStyle w:val="VerbatimChar"/>
         </w:rPr>
-        <w:t xml:space="preserve">## Why Encapsulation?</w:t>
+        <w:t xml:space="preserve">### Why Encapsulation?</w:t>
       </w:r>
       <w:r>
         <w:br/>
@@ -8480,7 +8480,7 @@
         <w:rPr>
           <w:rStyle w:val="VerbatimChar"/>
         </w:rPr>
-        <w:t xml:space="preserve">## Why Encapsulation?</w:t>
+        <w:t xml:space="preserve">### Why Encapsulation?</w:t>
       </w:r>
       <w:r>
         <w:br/>
@@ -8589,11 +8589,11 @@
         </w:pict>
       </w:r>
     </w:p>
-    <w:bookmarkEnd w:id="99"/>
-    <w:bookmarkStart w:id="100" w:name="why-encapsulation"/>
-    <w:p>
-      <w:pPr>
-        <w:pStyle w:val="Heading2"/>
+    <w:bookmarkEnd w:id="98"/>
+    <w:bookmarkStart w:id="99" w:name="why-encapsulation"/>
+    <w:p>
+      <w:pPr>
+        <w:pStyle w:val="Heading3"/>
       </w:pPr>
       <w:r>
         <w:t xml:space="preserve">Why Encapsulation?</w:t>
@@ -8664,11 +8664,11 @@
         <w:t xml:space="preserve">—</w:t>
       </w:r>
     </w:p>
-    <w:bookmarkEnd w:id="100"/>
-    <w:bookmarkStart w:id="101" w:name="why-encapsulation-1"/>
-    <w:p>
-      <w:pPr>
-        <w:pStyle w:val="Heading2"/>
+    <w:bookmarkEnd w:id="99"/>
+    <w:bookmarkStart w:id="100" w:name="why-encapsulation-1"/>
+    <w:p>
+      <w:pPr>
+        <w:pStyle w:val="Heading3"/>
       </w:pPr>
       <w:r>
         <w:t xml:space="preserve">Why Encapsulation?</w:t>
@@ -8789,11 +8789,11 @@
         </w:pict>
       </w:r>
     </w:p>
-    <w:bookmarkEnd w:id="101"/>
-    <w:bookmarkStart w:id="102" w:name="why-encapsulation-2"/>
-    <w:p>
-      <w:pPr>
-        <w:pStyle w:val="Heading2"/>
+    <w:bookmarkEnd w:id="100"/>
+    <w:bookmarkStart w:id="101" w:name="why-encapsulation-2"/>
+    <w:p>
+      <w:pPr>
+        <w:pStyle w:val="Heading3"/>
       </w:pPr>
       <w:r>
         <w:t xml:space="preserve">Why Encapsulation?</w:t>
@@ -8878,11 +8878,11 @@
         </w:pict>
       </w:r>
     </w:p>
-    <w:bookmarkEnd w:id="102"/>
-    <w:bookmarkStart w:id="103" w:name="why-encapsulation-3"/>
-    <w:p>
-      <w:pPr>
-        <w:pStyle w:val="Heading2"/>
+    <w:bookmarkEnd w:id="101"/>
+    <w:bookmarkStart w:id="102" w:name="why-encapsulation-3"/>
+    <w:p>
+      <w:pPr>
+        <w:pStyle w:val="Heading3"/>
       </w:pPr>
       <w:r>
         <w:t xml:space="preserve">Why Encapsulation?</w:t>
@@ -9039,7 +9039,7 @@
         <w:rPr>
           <w:rStyle w:val="VerbatimChar"/>
         </w:rPr>
-        <w:t xml:space="preserve">## Why Encapsulation?</w:t>
+        <w:t xml:space="preserve">### Why Encapsulation?</w:t>
       </w:r>
       <w:r>
         <w:br/>
@@ -9136,11 +9136,11 @@
         </w:pict>
       </w:r>
     </w:p>
-    <w:bookmarkEnd w:id="103"/>
-    <w:bookmarkStart w:id="104" w:name="data-hiding"/>
-    <w:p>
-      <w:pPr>
-        <w:pStyle w:val="Heading2"/>
+    <w:bookmarkEnd w:id="102"/>
+    <w:bookmarkStart w:id="103" w:name="data-hiding"/>
+    <w:p>
+      <w:pPr>
+        <w:pStyle w:val="Heading3"/>
       </w:pPr>
       <w:r>
         <w:t xml:space="preserve">Data Hiding</w:t>
@@ -9186,11 +9186,11 @@
         </w:pict>
       </w:r>
     </w:p>
-    <w:bookmarkEnd w:id="104"/>
-    <w:bookmarkStart w:id="105" w:name="X096219e05ed7db80b02b3994f5dd31ba671b416"/>
-    <w:p>
-      <w:pPr>
-        <w:pStyle w:val="Heading2"/>
+    <w:bookmarkEnd w:id="103"/>
+    <w:bookmarkStart w:id="104" w:name="X096219e05ed7db80b02b3994f5dd31ba671b416"/>
+    <w:p>
+      <w:pPr>
+        <w:pStyle w:val="Heading3"/>
       </w:pPr>
       <w:r>
         <w:t xml:space="preserve">Data hiding using the private specifier example</w:t>
@@ -9230,11 +9230,11 @@
         </w:pict>
       </w:r>
     </w:p>
-    <w:bookmarkEnd w:id="105"/>
-    <w:bookmarkStart w:id="106" w:name="X6dbf41312a1f7480186fc919a08274374d3fa30"/>
-    <w:p>
-      <w:pPr>
-        <w:pStyle w:val="Heading2"/>
+    <w:bookmarkEnd w:id="104"/>
+    <w:bookmarkStart w:id="105" w:name="X6dbf41312a1f7480186fc919a08274374d3fa30"/>
+    <w:p>
+      <w:pPr>
+        <w:pStyle w:val="Heading3"/>
       </w:pPr>
       <w:r>
         <w:t xml:space="preserve">Data hiding using the private specifier example</w:t>
@@ -9361,7 +9361,7 @@
         <w:rPr>
           <w:rStyle w:val="VerbatimChar"/>
         </w:rPr>
-        <w:t xml:space="preserve">## Data hiding using the private specifier example</w:t>
+        <w:t xml:space="preserve">### Data hiding using the private specifier example</w:t>
       </w:r>
       <w:r>
         <w:br/>
@@ -9482,8 +9482,9 @@
         </w:pict>
       </w:r>
     </w:p>
+    <w:bookmarkEnd w:id="105"/>
     <w:bookmarkEnd w:id="106"/>
-    <w:bookmarkStart w:id="107" w:name="java-method-overriding-1"/>
+    <w:bookmarkStart w:id="120" w:name="java-method-overriding-1"/>
     <w:p>
       <w:pPr>
         <w:pStyle w:val="Heading2"/>
@@ -9503,11 +9504,10 @@
         </w:pict>
       </w:r>
     </w:p>
-    <w:bookmarkEnd w:id="107"/>
-    <w:bookmarkStart w:id="108" w:name="java-method-overriding-2"/>
-    <w:p>
-      <w:pPr>
-        <w:pStyle w:val="Heading2"/>
+    <w:bookmarkStart w:id="107" w:name="java-method-overriding-2"/>
+    <w:p>
+      <w:pPr>
+        <w:pStyle w:val="Heading3"/>
       </w:pPr>
       <w:r>
         <w:t xml:space="preserve">Java Method Overriding</w:t>
@@ -9556,11 +9556,11 @@
         </w:pict>
       </w:r>
     </w:p>
-    <w:bookmarkEnd w:id="108"/>
-    <w:bookmarkStart w:id="109" w:name="java-method-overriding-3"/>
-    <w:p>
-      <w:pPr>
-        <w:pStyle w:val="Heading2"/>
+    <w:bookmarkEnd w:id="107"/>
+    <w:bookmarkStart w:id="108" w:name="java-method-overriding-3"/>
+    <w:p>
+      <w:pPr>
+        <w:pStyle w:val="Heading3"/>
       </w:pPr>
       <w:r>
         <w:t xml:space="preserve">Java Method Overriding</w:t>
@@ -9599,11 +9599,11 @@
         </w:pict>
       </w:r>
     </w:p>
-    <w:bookmarkEnd w:id="109"/>
-    <w:bookmarkStart w:id="110" w:name="java-method-overriding-example"/>
-    <w:p>
-      <w:pPr>
-        <w:pStyle w:val="Heading2"/>
+    <w:bookmarkEnd w:id="108"/>
+    <w:bookmarkStart w:id="109" w:name="java-method-overriding-example"/>
+    <w:p>
+      <w:pPr>
+        <w:pStyle w:val="Heading3"/>
       </w:pPr>
       <w:r>
         <w:t xml:space="preserve">Java Method Overriding Example</w:t>
@@ -9713,7 +9713,7 @@
         <w:rPr>
           <w:rStyle w:val="VerbatimChar"/>
         </w:rPr>
-        <w:t xml:space="preserve">## Java Method Overriding Example</w:t>
+        <w:t xml:space="preserve">### Java Method Overriding Example</w:t>
       </w:r>
       <w:r>
         <w:br/>
@@ -9798,11 +9798,11 @@
         </w:pict>
       </w:r>
     </w:p>
-    <w:bookmarkEnd w:id="110"/>
-    <w:bookmarkStart w:id="111" w:name="java-method-overriding-example-1"/>
-    <w:p>
-      <w:pPr>
-        <w:pStyle w:val="Heading2"/>
+    <w:bookmarkEnd w:id="109"/>
+    <w:bookmarkStart w:id="110" w:name="java-method-overriding-example-1"/>
+    <w:p>
+      <w:pPr>
+        <w:pStyle w:val="Heading3"/>
       </w:pPr>
       <w:r>
         <w:t xml:space="preserve">Java Method Overriding Example</w:t>
@@ -9945,7 +9945,7 @@
         <w:rPr>
           <w:rStyle w:val="VerbatimChar"/>
         </w:rPr>
-        <w:t xml:space="preserve">## Rules for method overriding</w:t>
+        <w:t xml:space="preserve">### Rules for method overriding</w:t>
       </w:r>
       <w:r>
         <w:br/>
@@ -10038,7 +10038,7 @@
         <w:rPr>
           <w:rStyle w:val="VerbatimChar"/>
         </w:rPr>
-        <w:t xml:space="preserve">## Rules for method overriding</w:t>
+        <w:t xml:space="preserve">### Rules for method overriding</w:t>
       </w:r>
       <w:r>
         <w:br/>
@@ -10083,7 +10083,7 @@
         <w:rPr>
           <w:rStyle w:val="VerbatimChar"/>
         </w:rPr>
-        <w:t xml:space="preserve">## Rules for method overriding</w:t>
+        <w:t xml:space="preserve">### Rules for method overriding</w:t>
       </w:r>
       <w:r>
         <w:br/>
@@ -10128,7 +10128,7 @@
         <w:rPr>
           <w:rStyle w:val="VerbatimChar"/>
         </w:rPr>
-        <w:t xml:space="preserve">## Method Overriding Example</w:t>
+        <w:t xml:space="preserve">### Method Overriding Example</w:t>
       </w:r>
       <w:r>
         <w:br/>
@@ -10309,11 +10309,11 @@
         </w:pict>
       </w:r>
     </w:p>
-    <w:bookmarkEnd w:id="111"/>
-    <w:bookmarkStart w:id="112" w:name="method-overriding-example"/>
-    <w:p>
-      <w:pPr>
-        <w:pStyle w:val="Heading2"/>
+    <w:bookmarkEnd w:id="110"/>
+    <w:bookmarkStart w:id="111" w:name="method-overriding-example"/>
+    <w:p>
+      <w:pPr>
+        <w:pStyle w:val="Heading3"/>
       </w:pPr>
       <w:r>
         <w:t xml:space="preserve">Method Overriding Example</w:t>
@@ -10357,11 +10357,11 @@
         </w:pict>
       </w:r>
     </w:p>
-    <w:bookmarkEnd w:id="112"/>
-    <w:bookmarkStart w:id="116" w:name="method-overriding-example-1"/>
-    <w:p>
-      <w:pPr>
-        <w:pStyle w:val="Heading2"/>
+    <w:bookmarkEnd w:id="111"/>
+    <w:bookmarkStart w:id="115" w:name="method-overriding-example-1"/>
+    <w:p>
+      <w:pPr>
+        <w:pStyle w:val="Heading3"/>
       </w:pPr>
       <w:r>
         <w:t xml:space="preserve">Method Overriding Example</w:t>
@@ -10376,18 +10376,18 @@
           <wp:inline>
             <wp:extent cx="3810000" cy="2540000"/>
             <wp:effectExtent b="0" l="0" r="0" t="0"/>
-            <wp:docPr descr="center h:450px" title="" id="114" name="Picture"/>
+            <wp:docPr descr="center h:450px" title="" id="113" name="Picture"/>
             <a:graphic>
               <a:graphicData uri="http://schemas.openxmlformats.org/drawingml/2006/picture">
                 <pic:pic>
                   <pic:nvPicPr>
-                    <pic:cNvPr descr="assets/method-overriding-in-java.png" id="115" name="Picture"/>
+                    <pic:cNvPr descr="assets/method-overriding-in-java.png" id="114" name="Picture"/>
                     <pic:cNvPicPr>
                       <a:picLocks noChangeArrowheads="1" noChangeAspect="1"/>
                     </pic:cNvPicPr>
                   </pic:nvPicPr>
                   <pic:blipFill>
-                    <a:blip r:embed="rId113"/>
+                    <a:blip r:embed="rId112"/>
                     <a:stretch>
                       <a:fillRect/>
                     </a:stretch>
@@ -10429,11 +10429,11 @@
         </w:pict>
       </w:r>
     </w:p>
-    <w:bookmarkEnd w:id="116"/>
-    <w:bookmarkStart w:id="117" w:name="super-keyword-in-java-overriding"/>
-    <w:p>
-      <w:pPr>
-        <w:pStyle w:val="Heading2"/>
+    <w:bookmarkEnd w:id="115"/>
+    <w:bookmarkStart w:id="116" w:name="super-keyword-in-java-overriding"/>
+    <w:p>
+      <w:pPr>
+        <w:pStyle w:val="Heading3"/>
       </w:pPr>
       <w:r>
         <w:t xml:space="preserve">super Keyword in Java Overriding</w:t>
@@ -10470,11 +10470,11 @@
         </w:pict>
       </w:r>
     </w:p>
-    <w:bookmarkEnd w:id="117"/>
-    <w:bookmarkStart w:id="118" w:name="use-of-super-keyword-example"/>
-    <w:p>
-      <w:pPr>
-        <w:pStyle w:val="Heading2"/>
+    <w:bookmarkEnd w:id="116"/>
+    <w:bookmarkStart w:id="117" w:name="use-of-super-keyword-example"/>
+    <w:p>
+      <w:pPr>
+        <w:pStyle w:val="Heading3"/>
       </w:pPr>
       <w:r>
         <w:t xml:space="preserve">Use of super Keyword Example</w:t>
@@ -10650,7 +10650,7 @@
         <w:rPr>
           <w:rStyle w:val="VerbatimChar"/>
         </w:rPr>
-        <w:t xml:space="preserve">## Use of super Keyword Example</w:t>
+        <w:t xml:space="preserve">### Use of super Keyword Example</w:t>
       </w:r>
       <w:r>
         <w:br/>
@@ -10710,7 +10710,7 @@
         <w:rPr>
           <w:rStyle w:val="VerbatimChar"/>
         </w:rPr>
-        <w:t xml:space="preserve">## Use of super Keyword Example</w:t>
+        <w:t xml:space="preserve">### Use of super Keyword Example</w:t>
       </w:r>
       <w:r>
         <w:br/>
@@ -10758,7 +10758,7 @@
         <w:rPr>
           <w:rStyle w:val="VerbatimChar"/>
         </w:rPr>
-        <w:t xml:space="preserve">## Access Specifiers in Method Overriding</w:t>
+        <w:t xml:space="preserve">### Access Specifiers in Method Overriding</w:t>
       </w:r>
       <w:r>
         <w:br/>
@@ -10818,7 +10818,7 @@
         <w:rPr>
           <w:rStyle w:val="VerbatimChar"/>
         </w:rPr>
-        <w:t xml:space="preserve">## Access Specifier in Overriding Example</w:t>
+        <w:t xml:space="preserve">### Access Specifier in Overriding Example</w:t>
       </w:r>
       <w:r>
         <w:br/>
@@ -10990,11 +10990,11 @@
         </w:pict>
       </w:r>
     </w:p>
-    <w:bookmarkEnd w:id="118"/>
-    <w:bookmarkStart w:id="119" w:name="access-specifier-in-overriding-example"/>
-    <w:p>
-      <w:pPr>
-        <w:pStyle w:val="Heading2"/>
+    <w:bookmarkEnd w:id="117"/>
+    <w:bookmarkStart w:id="118" w:name="access-specifier-in-overriding-example"/>
+    <w:p>
+      <w:pPr>
+        <w:pStyle w:val="Heading3"/>
       </w:pPr>
       <w:r>
         <w:t xml:space="preserve">Access Specifier in Overriding Example</w:t>
@@ -11051,11 +11051,11 @@
         </w:pict>
       </w:r>
     </w:p>
-    <w:bookmarkEnd w:id="119"/>
-    <w:bookmarkStart w:id="120" w:name="overriding-abstract-methods"/>
-    <w:p>
-      <w:pPr>
-        <w:pStyle w:val="Heading2"/>
+    <w:bookmarkEnd w:id="118"/>
+    <w:bookmarkStart w:id="119" w:name="overriding-abstract-methods"/>
+    <w:p>
+      <w:pPr>
+        <w:pStyle w:val="Heading3"/>
       </w:pPr>
       <w:r>
         <w:t xml:space="preserve">Overriding Abstract Methods</w:t>
@@ -11104,8 +11104,9 @@
         </w:pict>
       </w:r>
     </w:p>
+    <w:bookmarkEnd w:id="119"/>
     <w:bookmarkEnd w:id="120"/>
-    <w:bookmarkStart w:id="121" w:name="java-nested-and-inner-class"/>
+    <w:bookmarkStart w:id="136" w:name="java-nested-and-inner-class"/>
     <w:p>
       <w:pPr>
         <w:pStyle w:val="Heading2"/>
@@ -11125,11 +11126,10 @@
         </w:pict>
       </w:r>
     </w:p>
-    <w:bookmarkEnd w:id="121"/>
-    <w:bookmarkStart w:id="122" w:name="java-nested-and-inner-class-1"/>
-    <w:p>
-      <w:pPr>
-        <w:pStyle w:val="Heading2"/>
+    <w:bookmarkStart w:id="121" w:name="java-nested-and-inner-class-1"/>
+    <w:p>
+      <w:pPr>
+        <w:pStyle w:val="Heading3"/>
       </w:pPr>
       <w:r>
         <w:t xml:space="preserve">Java Nested and Inner Class</w:t>
@@ -11177,11 +11177,11 @@
         </w:pict>
       </w:r>
     </w:p>
-    <w:bookmarkEnd w:id="122"/>
-    <w:bookmarkStart w:id="123" w:name="java-nested-and-inner-class-2"/>
-    <w:p>
-      <w:pPr>
-        <w:pStyle w:val="Heading2"/>
+    <w:bookmarkEnd w:id="121"/>
+    <w:bookmarkStart w:id="122" w:name="java-nested-and-inner-class-2"/>
+    <w:p>
+      <w:pPr>
+        <w:pStyle w:val="Heading3"/>
       </w:pPr>
       <w:r>
         <w:t xml:space="preserve">Java Nested and Inner Class</w:t>
@@ -11230,11 +11230,11 @@
         </w:pict>
       </w:r>
     </w:p>
-    <w:bookmarkEnd w:id="123"/>
-    <w:bookmarkStart w:id="124" w:name="non-static-nested-class-inner-class"/>
-    <w:p>
-      <w:pPr>
-        <w:pStyle w:val="Heading2"/>
+    <w:bookmarkEnd w:id="122"/>
+    <w:bookmarkStart w:id="123" w:name="non-static-nested-class-inner-class"/>
+    <w:p>
+      <w:pPr>
+        <w:pStyle w:val="Heading3"/>
       </w:pPr>
       <w:r>
         <w:t xml:space="preserve">Non-Static Nested Class (Inner Class)</w:t>
@@ -11319,11 +11319,11 @@
         </w:pict>
       </w:r>
     </w:p>
-    <w:bookmarkEnd w:id="124"/>
-    <w:bookmarkStart w:id="125" w:name="X97f52bbc67236fa13c5b437b42402e0a710d413"/>
-    <w:p>
-      <w:pPr>
-        <w:pStyle w:val="Heading2"/>
+    <w:bookmarkEnd w:id="123"/>
+    <w:bookmarkStart w:id="124" w:name="X97f52bbc67236fa13c5b437b42402e0a710d413"/>
+    <w:p>
+      <w:pPr>
+        <w:pStyle w:val="Heading3"/>
       </w:pPr>
       <w:r>
         <w:t xml:space="preserve">Non-Static Nested Class (Inner Class) Example</w:t>
@@ -11559,7 +11559,7 @@
         <w:rPr>
           <w:rStyle w:val="VerbatimChar"/>
         </w:rPr>
-        <w:t xml:space="preserve">## Non-Static Nested Class (Inner Class) Example</w:t>
+        <w:t xml:space="preserve">### Non-Static Nested Class (Inner Class) Example</w:t>
       </w:r>
       <w:r>
         <w:br/>
@@ -11698,11 +11698,11 @@
         </w:pict>
       </w:r>
     </w:p>
-    <w:bookmarkEnd w:id="125"/>
-    <w:bookmarkStart w:id="126" w:name="X920caab90408cca84f874a10b24435726cc9168"/>
-    <w:p>
-      <w:pPr>
-        <w:pStyle w:val="Heading2"/>
+    <w:bookmarkEnd w:id="124"/>
+    <w:bookmarkStart w:id="125" w:name="X920caab90408cca84f874a10b24435726cc9168"/>
+    <w:p>
+      <w:pPr>
+        <w:pStyle w:val="Heading3"/>
       </w:pPr>
       <w:r>
         <w:t xml:space="preserve">Non-Static Nested Class (Inner Class) Example</w:t>
@@ -11832,11 +11832,11 @@
         </w:pict>
       </w:r>
     </w:p>
-    <w:bookmarkEnd w:id="126"/>
-    <w:bookmarkStart w:id="127" w:name="Xf65ceb291f5a2c9c6609e97b6223913e2e70754"/>
-    <w:p>
-      <w:pPr>
-        <w:pStyle w:val="Heading2"/>
+    <w:bookmarkEnd w:id="125"/>
+    <w:bookmarkStart w:id="126" w:name="Xf65ceb291f5a2c9c6609e97b6223913e2e70754"/>
+    <w:p>
+      <w:pPr>
+        <w:pStyle w:val="Heading3"/>
       </w:pPr>
       <w:r>
         <w:t xml:space="preserve">Accessing Members of Outer Class within Inner Class</w:t>
@@ -11861,11 +11861,11 @@
         </w:pict>
       </w:r>
     </w:p>
-    <w:bookmarkEnd w:id="127"/>
-    <w:bookmarkStart w:id="128" w:name="Xf78bdf0c536ff768ca08216877d986e3a942581"/>
-    <w:p>
-      <w:pPr>
-        <w:pStyle w:val="Heading2"/>
+    <w:bookmarkEnd w:id="126"/>
+    <w:bookmarkStart w:id="127" w:name="Xf78bdf0c536ff768ca08216877d986e3a942581"/>
+    <w:p>
+      <w:pPr>
+        <w:pStyle w:val="Heading3"/>
       </w:pPr>
       <w:r>
         <w:t xml:space="preserve">Accessing Members of Outer Class within Inner Class Example</w:t>
@@ -12023,7 +12023,7 @@
         <w:rPr>
           <w:rStyle w:val="VerbatimChar"/>
         </w:rPr>
-        <w:t xml:space="preserve">## Accessing Members of Outer Class within Inner Class Example</w:t>
+        <w:t xml:space="preserve">### Accessing Members of Outer Class within Inner Class Example</w:t>
       </w:r>
       <w:r>
         <w:br/>
@@ -12252,11 +12252,11 @@
         </w:pict>
       </w:r>
     </w:p>
-    <w:bookmarkEnd w:id="128"/>
-    <w:bookmarkStart w:id="129" w:name="X7e246c48cb57e103ae68cdc1c20a7ffdc8d3001"/>
-    <w:p>
-      <w:pPr>
-        <w:pStyle w:val="Heading2"/>
+    <w:bookmarkEnd w:id="127"/>
+    <w:bookmarkStart w:id="128" w:name="X7e246c48cb57e103ae68cdc1c20a7ffdc8d3001"/>
+    <w:p>
+      <w:pPr>
+        <w:pStyle w:val="Heading3"/>
       </w:pPr>
       <w:r>
         <w:t xml:space="preserve">Accessing Members of Outer Class within Inner Class Example</w:t>
@@ -12461,7 +12461,7 @@
         <w:rPr>
           <w:rStyle w:val="VerbatimChar"/>
         </w:rPr>
-        <w:t xml:space="preserve">## Accessing Members of Outer Class within Inner Class Example</w:t>
+        <w:t xml:space="preserve">### Accessing Members of Outer Class within Inner Class Example</w:t>
       </w:r>
       <w:r>
         <w:br/>
@@ -12591,11 +12591,11 @@
         </w:pict>
       </w:r>
     </w:p>
-    <w:bookmarkEnd w:id="129"/>
-    <w:bookmarkStart w:id="130" w:name="X5530ef8b5ed261d2886d2a1d9ca8bdfa2934ee0"/>
-    <w:p>
-      <w:pPr>
-        <w:pStyle w:val="Heading2"/>
+    <w:bookmarkEnd w:id="128"/>
+    <w:bookmarkStart w:id="129" w:name="X5530ef8b5ed261d2886d2a1d9ca8bdfa2934ee0"/>
+    <w:p>
+      <w:pPr>
+        <w:pStyle w:val="Heading3"/>
       </w:pPr>
       <w:r>
         <w:t xml:space="preserve">Accessing Members of Outer Class within Inner Class Example</w:t>
@@ -12697,11 +12697,11 @@
         </w:pict>
       </w:r>
     </w:p>
-    <w:bookmarkEnd w:id="130"/>
-    <w:bookmarkStart w:id="131" w:name="static-nested-class"/>
-    <w:p>
-      <w:pPr>
-        <w:pStyle w:val="Heading2"/>
+    <w:bookmarkEnd w:id="129"/>
+    <w:bookmarkStart w:id="130" w:name="static-nested-class"/>
+    <w:p>
+      <w:pPr>
+        <w:pStyle w:val="Heading3"/>
       </w:pPr>
       <w:r>
         <w:t xml:space="preserve">Static Nested Class</w:t>
@@ -12821,11 +12821,11 @@
         </w:pict>
       </w:r>
     </w:p>
-    <w:bookmarkEnd w:id="131"/>
-    <w:bookmarkStart w:id="132" w:name="static-inner-class-example"/>
-    <w:p>
-      <w:pPr>
-        <w:pStyle w:val="Heading2"/>
+    <w:bookmarkEnd w:id="130"/>
+    <w:bookmarkStart w:id="131" w:name="static-inner-class-example"/>
+    <w:p>
+      <w:pPr>
+        <w:pStyle w:val="Heading3"/>
       </w:pPr>
       <w:r>
         <w:t xml:space="preserve">Static Inner Class Example</w:t>
@@ -13008,11 +13008,11 @@
         </w:pict>
       </w:r>
     </w:p>
-    <w:bookmarkEnd w:id="132"/>
-    <w:bookmarkStart w:id="133" w:name="static-inner-class-example-1"/>
-    <w:p>
-      <w:pPr>
-        <w:pStyle w:val="Heading2"/>
+    <w:bookmarkEnd w:id="131"/>
+    <w:bookmarkStart w:id="132" w:name="static-inner-class-example-1"/>
+    <w:p>
+      <w:pPr>
+        <w:pStyle w:val="Heading3"/>
       </w:pPr>
       <w:r>
         <w:t xml:space="preserve">Static Inner Class Example</w:t>
@@ -13070,11 +13070,11 @@
         </w:pict>
       </w:r>
     </w:p>
-    <w:bookmarkEnd w:id="133"/>
-    <w:bookmarkStart w:id="134" w:name="X731b82d9311cb32e7b04352159ee8fc00bd79fe"/>
-    <w:p>
-      <w:pPr>
-        <w:pStyle w:val="Heading2"/>
+    <w:bookmarkEnd w:id="132"/>
+    <w:bookmarkStart w:id="133" w:name="X731b82d9311cb32e7b04352159ee8fc00bd79fe"/>
+    <w:p>
+      <w:pPr>
+        <w:pStyle w:val="Heading3"/>
       </w:pPr>
       <w:r>
         <w:t xml:space="preserve">Accessing members of Outer class inside Static Inner Class Example</w:t>
@@ -13254,7 +13254,7 @@
         <w:rPr>
           <w:rStyle w:val="VerbatimChar"/>
         </w:rPr>
-        <w:t xml:space="preserve">## Accessing members of Outer class inside Static Inner Class Example</w:t>
+        <w:t xml:space="preserve">### Accessing members of Outer class inside Static Inner Class Example</w:t>
       </w:r>
       <w:r>
         <w:br/>
@@ -13342,11 +13342,11 @@
         </w:pict>
       </w:r>
     </w:p>
-    <w:bookmarkEnd w:id="134"/>
-    <w:bookmarkStart w:id="135" w:name="X5baf0633fa5c1eba5a87ed74e137df856db6923"/>
-    <w:p>
-      <w:pPr>
-        <w:pStyle w:val="Heading2"/>
+    <w:bookmarkEnd w:id="133"/>
+    <w:bookmarkStart w:id="134" w:name="X5baf0633fa5c1eba5a87ed74e137df856db6923"/>
+    <w:p>
+      <w:pPr>
+        <w:pStyle w:val="Heading3"/>
       </w:pPr>
       <w:r>
         <w:t xml:space="preserve">Accessing members of Outer class inside Static Inner Class Example</w:t>
@@ -13421,11 +13421,11 @@
         </w:pict>
       </w:r>
     </w:p>
-    <w:bookmarkEnd w:id="135"/>
-    <w:bookmarkStart w:id="136" w:name="key-points-to-remember"/>
-    <w:p>
-      <w:pPr>
-        <w:pStyle w:val="Heading2"/>
+    <w:bookmarkEnd w:id="134"/>
+    <w:bookmarkStart w:id="135" w:name="key-points-to-remember"/>
+    <w:p>
+      <w:pPr>
+        <w:pStyle w:val="Heading3"/>
       </w:pPr>
       <w:r>
         <w:t xml:space="preserve">Key Points to Remember</w:t>
@@ -13498,8 +13498,9 @@
         </w:pict>
       </w:r>
     </w:p>
+    <w:bookmarkEnd w:id="135"/>
     <w:bookmarkEnd w:id="136"/>
-    <w:bookmarkStart w:id="137" w:name="java-nested-static-class"/>
+    <w:bookmarkStart w:id="147" w:name="java-nested-static-class"/>
     <w:p>
       <w:pPr>
         <w:pStyle w:val="Heading2"/>
@@ -13519,11 +13520,10 @@
         </w:pict>
       </w:r>
     </w:p>
-    <w:bookmarkEnd w:id="137"/>
-    <w:bookmarkStart w:id="138" w:name="java-nested-static-class-1"/>
-    <w:p>
-      <w:pPr>
-        <w:pStyle w:val="Heading2"/>
+    <w:bookmarkStart w:id="137" w:name="java-nested-static-class-1"/>
+    <w:p>
+      <w:pPr>
+        <w:pStyle w:val="Heading3"/>
       </w:pPr>
       <w:r>
         <w:t xml:space="preserve">Java Nested Static Class</w:t>
@@ -13572,11 +13572,11 @@
         </w:pict>
       </w:r>
     </w:p>
-    <w:bookmarkEnd w:id="138"/>
-    <w:bookmarkStart w:id="139" w:name="java-nested-static-class-2"/>
-    <w:p>
-      <w:pPr>
-        <w:pStyle w:val="Heading2"/>
+    <w:bookmarkEnd w:id="137"/>
+    <w:bookmarkStart w:id="138" w:name="java-nested-static-class-2"/>
+    <w:p>
+      <w:pPr>
+        <w:pStyle w:val="Heading3"/>
       </w:pPr>
       <w:r>
         <w:t xml:space="preserve">Java Nested Static Class</w:t>
@@ -13648,11 +13648,11 @@
         </w:pict>
       </w:r>
     </w:p>
-    <w:bookmarkEnd w:id="139"/>
-    <w:bookmarkStart w:id="140" w:name="static-nested-class-example"/>
-    <w:p>
-      <w:pPr>
-        <w:pStyle w:val="Heading2"/>
+    <w:bookmarkEnd w:id="138"/>
+    <w:bookmarkStart w:id="139" w:name="static-nested-class-example"/>
+    <w:p>
+      <w:pPr>
+        <w:pStyle w:val="Heading3"/>
       </w:pPr>
       <w:r>
         <w:t xml:space="preserve">Static Nested Class Example</w:t>
@@ -13810,7 +13810,7 @@
         <w:rPr>
           <w:rStyle w:val="VerbatimChar"/>
         </w:rPr>
-        <w:t xml:space="preserve">## Static Nested Class Example</w:t>
+        <w:t xml:space="preserve">### Static Nested Class Example</w:t>
       </w:r>
       <w:r>
         <w:br/>
@@ -13949,11 +13949,11 @@
         </w:pict>
       </w:r>
     </w:p>
-    <w:bookmarkEnd w:id="140"/>
-    <w:bookmarkStart w:id="141" w:name="static-nested-class-example-1"/>
-    <w:p>
-      <w:pPr>
-        <w:pStyle w:val="Heading2"/>
+    <w:bookmarkEnd w:id="139"/>
+    <w:bookmarkStart w:id="140" w:name="static-nested-class-example-1"/>
+    <w:p>
+      <w:pPr>
+        <w:pStyle w:val="Heading3"/>
       </w:pPr>
       <w:r>
         <w:t xml:space="preserve">Static Nested Class Example</w:t>
@@ -14071,11 +14071,11 @@
         </w:pict>
       </w:r>
     </w:p>
-    <w:bookmarkEnd w:id="141"/>
-    <w:bookmarkStart w:id="142" w:name="accessing-members-of-outer-class"/>
-    <w:p>
-      <w:pPr>
-        <w:pStyle w:val="Heading2"/>
+    <w:bookmarkEnd w:id="140"/>
+    <w:bookmarkStart w:id="141" w:name="accessing-members-of-outer-class"/>
+    <w:p>
+      <w:pPr>
+        <w:pStyle w:val="Heading3"/>
       </w:pPr>
       <w:r>
         <w:t xml:space="preserve">Accessing Members of Outer Class</w:t>
@@ -14112,11 +14112,11 @@
         </w:pict>
       </w:r>
     </w:p>
-    <w:bookmarkEnd w:id="142"/>
-    <w:bookmarkStart w:id="143" w:name="accessing-non-static-members-example"/>
-    <w:p>
-      <w:pPr>
-        <w:pStyle w:val="Heading2"/>
+    <w:bookmarkEnd w:id="141"/>
+    <w:bookmarkStart w:id="142" w:name="accessing-non-static-members-example"/>
+    <w:p>
+      <w:pPr>
+        <w:pStyle w:val="Heading3"/>
       </w:pPr>
       <w:r>
         <w:t xml:space="preserve">Accessing Non-static members Example</w:t>
@@ -14292,7 +14292,7 @@
         <w:rPr>
           <w:rStyle w:val="VerbatimChar"/>
         </w:rPr>
-        <w:t xml:space="preserve">## Accessing Non-static members Example</w:t>
+        <w:t xml:space="preserve">### Accessing Non-static members Example</w:t>
       </w:r>
       <w:r>
         <w:br/>
@@ -14407,11 +14407,11 @@
         </w:pict>
       </w:r>
     </w:p>
-    <w:bookmarkEnd w:id="143"/>
-    <w:bookmarkStart w:id="144" w:name="accessing-non-static-members-example-1"/>
-    <w:p>
-      <w:pPr>
-        <w:pStyle w:val="Heading2"/>
+    <w:bookmarkEnd w:id="142"/>
+    <w:bookmarkStart w:id="143" w:name="accessing-non-static-members-example-1"/>
+    <w:p>
+      <w:pPr>
+        <w:pStyle w:val="Heading3"/>
       </w:pPr>
       <w:r>
         <w:t xml:space="preserve">Accessing Non-static members Example</w:t>
@@ -14514,11 +14514,11 @@
         </w:pict>
       </w:r>
     </w:p>
-    <w:bookmarkEnd w:id="144"/>
-    <w:bookmarkStart w:id="145" w:name="static-top-level-class"/>
-    <w:p>
-      <w:pPr>
-        <w:pStyle w:val="Heading2"/>
+    <w:bookmarkEnd w:id="143"/>
+    <w:bookmarkStart w:id="144" w:name="static-top-level-class"/>
+    <w:p>
+      <w:pPr>
+        <w:pStyle w:val="Heading3"/>
       </w:pPr>
       <w:r>
         <w:t xml:space="preserve">Static Top-level Class</w:t>
@@ -14555,11 +14555,11 @@
         </w:pict>
       </w:r>
     </w:p>
-    <w:bookmarkEnd w:id="145"/>
-    <w:bookmarkStart w:id="146" w:name="static-top-level-class-1"/>
-    <w:p>
-      <w:pPr>
-        <w:pStyle w:val="Heading2"/>
+    <w:bookmarkEnd w:id="144"/>
+    <w:bookmarkStart w:id="145" w:name="static-top-level-class-1"/>
+    <w:p>
+      <w:pPr>
+        <w:pStyle w:val="Heading3"/>
       </w:pPr>
       <w:r>
         <w:t xml:space="preserve">Static Top-level Class</w:t>
@@ -14606,11 +14606,11 @@
         </w:pict>
       </w:r>
     </w:p>
-    <w:bookmarkEnd w:id="146"/>
-    <w:bookmarkStart w:id="147" w:name="static-top-level-class-2"/>
-    <w:p>
-      <w:pPr>
-        <w:pStyle w:val="Heading2"/>
+    <w:bookmarkEnd w:id="145"/>
+    <w:bookmarkStart w:id="146" w:name="static-top-level-class-2"/>
+    <w:p>
+      <w:pPr>
+        <w:pStyle w:val="Heading3"/>
       </w:pPr>
       <w:r>
         <w:t xml:space="preserve">Static Top-level Class</w:t>
@@ -14736,8 +14736,9 @@
         </w:pict>
       </w:r>
     </w:p>
+    <w:bookmarkEnd w:id="146"/>
     <w:bookmarkEnd w:id="147"/>
-    <w:bookmarkStart w:id="148" w:name="java-anonymous-class"/>
+    <w:bookmarkStart w:id="152" w:name="java-anonymous-class"/>
     <w:p>
       <w:pPr>
         <w:pStyle w:val="Heading2"/>
@@ -14757,11 +14758,10 @@
         </w:pict>
       </w:r>
     </w:p>
-    <w:bookmarkEnd w:id="148"/>
-    <w:bookmarkStart w:id="149" w:name="java-anonymous-class-1"/>
-    <w:p>
-      <w:pPr>
-        <w:pStyle w:val="Heading2"/>
+    <w:bookmarkStart w:id="148" w:name="java-anonymous-class-1"/>
+    <w:p>
+      <w:pPr>
+        <w:pStyle w:val="Heading3"/>
       </w:pPr>
       <w:r>
         <w:t xml:space="preserve">Java Anonymous Class</w:t>
@@ -14895,7 +14895,7 @@
         <w:rPr>
           <w:rStyle w:val="VerbatimChar"/>
         </w:rPr>
-        <w:t xml:space="preserve">## Java Anonymous Class</w:t>
+        <w:t xml:space="preserve">### Java Anonymous Class</w:t>
       </w:r>
       <w:r>
         <w:br/>
@@ -14976,7 +14976,7 @@
         <w:rPr>
           <w:rStyle w:val="VerbatimChar"/>
         </w:rPr>
-        <w:t xml:space="preserve">## Anonymous Class Extending a Class Example</w:t>
+        <w:t xml:space="preserve">### Anonymous Class Extending a Class Example</w:t>
       </w:r>
       <w:r>
         <w:br/>
@@ -15167,7 +15167,7 @@
         <w:rPr>
           <w:rStyle w:val="VerbatimChar"/>
         </w:rPr>
-        <w:t xml:space="preserve">## Anonymous Class Extending a Class Example</w:t>
+        <w:t xml:space="preserve">### Anonymous Class Extending a Class Example</w:t>
       </w:r>
       <w:r>
         <w:br/>
@@ -15243,11 +15243,11 @@
         </w:pict>
       </w:r>
     </w:p>
-    <w:bookmarkEnd w:id="149"/>
-    <w:bookmarkStart w:id="150" w:name="X087ac0e4fc2b3ae9115bff722520e28df65a947"/>
-    <w:p>
-      <w:pPr>
-        <w:pStyle w:val="Heading2"/>
+    <w:bookmarkEnd w:id="148"/>
+    <w:bookmarkStart w:id="149" w:name="X087ac0e4fc2b3ae9115bff722520e28df65a947"/>
+    <w:p>
+      <w:pPr>
+        <w:pStyle w:val="Heading3"/>
       </w:pPr>
       <w:r>
         <w:t xml:space="preserve">Anonymous Class Extending a Class Example</w:t>
@@ -15377,11 +15377,11 @@
         </w:pict>
       </w:r>
     </w:p>
-    <w:bookmarkEnd w:id="150"/>
-    <w:bookmarkStart w:id="151" w:name="X77a8a228e194e0a958b97bcd116e818dcd1b0f4"/>
-    <w:p>
-      <w:pPr>
-        <w:pStyle w:val="Heading2"/>
+    <w:bookmarkEnd w:id="149"/>
+    <w:bookmarkStart w:id="150" w:name="X77a8a228e194e0a958b97bcd116e818dcd1b0f4"/>
+    <w:p>
+      <w:pPr>
+        <w:pStyle w:val="Heading3"/>
       </w:pPr>
       <w:r>
         <w:t xml:space="preserve">Anonymous Class Implementing an Interface Example</w:t>
@@ -15529,7 +15529,7 @@
         <w:rPr>
           <w:rStyle w:val="VerbatimChar"/>
         </w:rPr>
-        <w:t xml:space="preserve">## Anonymous Class Implementing an Interface Example</w:t>
+        <w:t xml:space="preserve">### Anonymous Class Implementing an Interface Example</w:t>
       </w:r>
       <w:r>
         <w:br/>
@@ -15617,11 +15617,11 @@
         </w:pict>
       </w:r>
     </w:p>
-    <w:bookmarkEnd w:id="151"/>
-    <w:bookmarkStart w:id="152" w:name="advantages-of-anonymous-classes"/>
-    <w:p>
-      <w:pPr>
-        <w:pStyle w:val="Heading2"/>
+    <w:bookmarkEnd w:id="150"/>
+    <w:bookmarkStart w:id="151" w:name="advantages-of-anonymous-classes"/>
+    <w:p>
+      <w:pPr>
+        <w:pStyle w:val="Heading3"/>
       </w:pPr>
       <w:r>
         <w:t xml:space="preserve">Advantages of Anonymous Classes</w:t>
@@ -15693,8 +15693,9 @@
         </w:pict>
       </w:r>
     </w:p>
+    <w:bookmarkEnd w:id="151"/>
     <w:bookmarkEnd w:id="152"/>
-    <w:bookmarkStart w:id="153" w:name="java-enums"/>
+    <w:bookmarkStart w:id="181" w:name="java-enums"/>
     <w:p>
       <w:pPr>
         <w:pStyle w:val="Heading2"/>
@@ -15714,11 +15715,10 @@
         </w:pict>
       </w:r>
     </w:p>
-    <w:bookmarkEnd w:id="153"/>
-    <w:bookmarkStart w:id="154" w:name="java-enums-1"/>
-    <w:p>
-      <w:pPr>
-        <w:pStyle w:val="Heading2"/>
+    <w:bookmarkStart w:id="153" w:name="java-enums-1"/>
+    <w:p>
+      <w:pPr>
+        <w:pStyle w:val="Heading3"/>
       </w:pPr>
       <w:r>
         <w:t xml:space="preserve">Java enums</w:t>
@@ -15851,11 +15851,11 @@
         </w:pict>
       </w:r>
     </w:p>
-    <w:bookmarkEnd w:id="154"/>
-    <w:bookmarkStart w:id="155" w:name="java-enum-example"/>
-    <w:p>
-      <w:pPr>
-        <w:pStyle w:val="Heading2"/>
+    <w:bookmarkEnd w:id="153"/>
+    <w:bookmarkStart w:id="154" w:name="java-enum-example"/>
+    <w:p>
+      <w:pPr>
+        <w:pStyle w:val="Heading3"/>
       </w:pPr>
       <w:r>
         <w:t xml:space="preserve">Java Enum Example</w:t>
@@ -15957,7 +15957,7 @@
         <w:rPr>
           <w:rStyle w:val="VerbatimChar"/>
         </w:rPr>
-        <w:t xml:space="preserve">## Java Enum Example</w:t>
+        <w:t xml:space="preserve">### Java Enum Example</w:t>
       </w:r>
       <w:r>
         <w:br/>
@@ -16035,11 +16035,11 @@
         </w:pict>
       </w:r>
     </w:p>
-    <w:bookmarkEnd w:id="155"/>
-    <w:bookmarkStart w:id="156" w:name="Xff6f63d24c49d8dfa4dfff7568748e2784ee7b3"/>
-    <w:p>
-      <w:pPr>
-        <w:pStyle w:val="Heading2"/>
+    <w:bookmarkEnd w:id="154"/>
+    <w:bookmarkStart w:id="155" w:name="Xff6f63d24c49d8dfa4dfff7568748e2784ee7b3"/>
+    <w:p>
+      <w:pPr>
+        <w:pStyle w:val="Heading3"/>
       </w:pPr>
       <w:r>
         <w:t xml:space="preserve">Java Enum with the switch statement example</w:t>
@@ -16063,11 +16063,11 @@
         </w:pict>
       </w:r>
     </w:p>
-    <w:bookmarkEnd w:id="156"/>
-    <w:bookmarkStart w:id="157" w:name="Xd98d86090a5a0c90a4fcf5e848b400512d587cb"/>
-    <w:p>
-      <w:pPr>
-        <w:pStyle w:val="Heading2"/>
+    <w:bookmarkEnd w:id="155"/>
+    <w:bookmarkStart w:id="156" w:name="Xd98d86090a5a0c90a4fcf5e848b400512d587cb"/>
+    <w:p>
+      <w:pPr>
+        <w:pStyle w:val="Heading3"/>
       </w:pPr>
       <w:r>
         <w:t xml:space="preserve">Java Enum with the switch statement example</w:t>
@@ -16091,11 +16091,11 @@
         </w:pict>
       </w:r>
     </w:p>
-    <w:bookmarkEnd w:id="157"/>
-    <w:bookmarkStart w:id="158" w:name="X7f1e7708e8aa857d01edbf273f53e0bbad46349"/>
-    <w:p>
-      <w:pPr>
-        <w:pStyle w:val="Heading2"/>
+    <w:bookmarkEnd w:id="156"/>
+    <w:bookmarkStart w:id="157" w:name="X7f1e7708e8aa857d01edbf273f53e0bbad46349"/>
+    <w:p>
+      <w:pPr>
+        <w:pStyle w:val="Heading3"/>
       </w:pPr>
       <w:r>
         <w:t xml:space="preserve">Java Enum with the switch statement example</w:t>
@@ -16119,11 +16119,11 @@
         </w:pict>
       </w:r>
     </w:p>
-    <w:bookmarkEnd w:id="158"/>
-    <w:bookmarkStart w:id="159" w:name="X712e8be2f99f41f3df9eb8c01b82ed974a5b1d2"/>
-    <w:p>
-      <w:pPr>
-        <w:pStyle w:val="Heading2"/>
+    <w:bookmarkEnd w:id="157"/>
+    <w:bookmarkStart w:id="158" w:name="X712e8be2f99f41f3df9eb8c01b82ed974a5b1d2"/>
+    <w:p>
+      <w:pPr>
+        <w:pStyle w:val="Heading3"/>
       </w:pPr>
       <w:r>
         <w:t xml:space="preserve">Java Enum with the switch statement example</w:t>
@@ -16316,11 +16316,11 @@
         </w:pict>
       </w:r>
     </w:p>
-    <w:bookmarkEnd w:id="159"/>
-    <w:bookmarkStart w:id="160" w:name="enum-class-in-java"/>
-    <w:p>
-      <w:pPr>
-        <w:pStyle w:val="Heading2"/>
+    <w:bookmarkEnd w:id="158"/>
+    <w:bookmarkStart w:id="159" w:name="enum-class-in-java"/>
+    <w:p>
+      <w:pPr>
+        <w:pStyle w:val="Heading3"/>
       </w:pPr>
       <w:r>
         <w:t xml:space="preserve">Enum Class in Java</w:t>
@@ -16440,11 +16440,11 @@
         </w:pict>
       </w:r>
     </w:p>
-    <w:bookmarkEnd w:id="160"/>
-    <w:bookmarkStart w:id="161" w:name="java-enum-class-example"/>
-    <w:p>
-      <w:pPr>
-        <w:pStyle w:val="Heading2"/>
+    <w:bookmarkEnd w:id="159"/>
+    <w:bookmarkStart w:id="160" w:name="java-enum-class-example"/>
+    <w:p>
+      <w:pPr>
+        <w:pStyle w:val="Heading3"/>
       </w:pPr>
       <w:r>
         <w:t xml:space="preserve">Java Enum Class Example</w:t>
@@ -16655,7 +16655,7 @@
         <w:rPr>
           <w:rStyle w:val="VerbatimChar"/>
         </w:rPr>
-        <w:t xml:space="preserve">## Java Enum Class Example</w:t>
+        <w:t xml:space="preserve">### Java Enum Class Example</w:t>
       </w:r>
       <w:r>
         <w:br/>
@@ -16743,11 +16743,11 @@
         </w:pict>
       </w:r>
     </w:p>
-    <w:bookmarkEnd w:id="161"/>
-    <w:bookmarkStart w:id="162" w:name="java-enum-class-example-1"/>
-    <w:p>
-      <w:pPr>
-        <w:pStyle w:val="Heading2"/>
+    <w:bookmarkEnd w:id="160"/>
+    <w:bookmarkStart w:id="161" w:name="java-enum-class-example-1"/>
+    <w:p>
+      <w:pPr>
+        <w:pStyle w:val="Heading3"/>
       </w:pPr>
       <w:r>
         <w:t xml:space="preserve">Java Enum Class Example</w:t>
@@ -16815,11 +16815,11 @@
         </w:pict>
       </w:r>
     </w:p>
-    <w:bookmarkEnd w:id="162"/>
-    <w:bookmarkStart w:id="163" w:name="methods-of-java-enum-class"/>
-    <w:p>
-      <w:pPr>
-        <w:pStyle w:val="Heading2"/>
+    <w:bookmarkEnd w:id="161"/>
+    <w:bookmarkStart w:id="162" w:name="methods-of-java-enum-class"/>
+    <w:p>
+      <w:pPr>
+        <w:pStyle w:val="Heading3"/>
       </w:pPr>
       <w:r>
         <w:t xml:space="preserve">Methods of Java Enum Class</w:t>
@@ -16844,20 +16844,20 @@
         </w:pict>
       </w:r>
     </w:p>
-    <w:bookmarkEnd w:id="163"/>
-    <w:bookmarkStart w:id="165" w:name="methods-of-java-enum-class-1"/>
-    <w:p>
-      <w:pPr>
-        <w:pStyle w:val="Heading2"/>
+    <w:bookmarkEnd w:id="162"/>
+    <w:bookmarkStart w:id="164" w:name="methods-of-java-enum-class-1"/>
+    <w:p>
+      <w:pPr>
+        <w:pStyle w:val="Heading3"/>
       </w:pPr>
       <w:r>
         <w:t xml:space="preserve">Methods of Java Enum Class</w:t>
       </w:r>
     </w:p>
-    <w:bookmarkStart w:id="164" w:name="java-enum-ordinal"/>
-    <w:p>
-      <w:pPr>
-        <w:pStyle w:val="Heading3"/>
+    <w:bookmarkStart w:id="163" w:name="java-enum-ordinal"/>
+    <w:p>
+      <w:pPr>
+        <w:pStyle w:val="Heading4"/>
       </w:pPr>
       <w:r>
         <w:t xml:space="preserve">Java Enum ordinal()</w:t>
@@ -16893,21 +16893,21 @@
         </w:pict>
       </w:r>
     </w:p>
+    <w:bookmarkEnd w:id="163"/>
     <w:bookmarkEnd w:id="164"/>
-    <w:bookmarkEnd w:id="165"/>
-    <w:bookmarkStart w:id="167" w:name="methods-of-java-enum-class-2"/>
-    <w:p>
-      <w:pPr>
-        <w:pStyle w:val="Heading2"/>
+    <w:bookmarkStart w:id="166" w:name="methods-of-java-enum-class-2"/>
+    <w:p>
+      <w:pPr>
+        <w:pStyle w:val="Heading3"/>
       </w:pPr>
       <w:r>
         <w:t xml:space="preserve">Methods of Java Enum Class</w:t>
       </w:r>
     </w:p>
-    <w:bookmarkStart w:id="166" w:name="enum-compareto"/>
-    <w:p>
-      <w:pPr>
-        <w:pStyle w:val="Heading3"/>
+    <w:bookmarkStart w:id="165" w:name="enum-compareto"/>
+    <w:p>
+      <w:pPr>
+        <w:pStyle w:val="Heading4"/>
       </w:pPr>
       <w:r>
         <w:t xml:space="preserve">Enum compareTo()</w:t>
@@ -16943,21 +16943,21 @@
         </w:pict>
       </w:r>
     </w:p>
+    <w:bookmarkEnd w:id="165"/>
     <w:bookmarkEnd w:id="166"/>
-    <w:bookmarkEnd w:id="167"/>
-    <w:bookmarkStart w:id="169" w:name="methods-of-java-enum-class-3"/>
-    <w:p>
-      <w:pPr>
-        <w:pStyle w:val="Heading2"/>
+    <w:bookmarkStart w:id="168" w:name="methods-of-java-enum-class-3"/>
+    <w:p>
+      <w:pPr>
+        <w:pStyle w:val="Heading3"/>
       </w:pPr>
       <w:r>
         <w:t xml:space="preserve">Methods of Java Enum Class</w:t>
       </w:r>
     </w:p>
-    <w:bookmarkStart w:id="168" w:name="enum-tostring"/>
-    <w:p>
-      <w:pPr>
-        <w:pStyle w:val="Heading3"/>
+    <w:bookmarkStart w:id="167" w:name="enum-tostring"/>
+    <w:p>
+      <w:pPr>
+        <w:pStyle w:val="Heading4"/>
       </w:pPr>
       <w:r>
         <w:t xml:space="preserve">Enum toString()</w:t>
@@ -16993,21 +16993,21 @@
         </w:pict>
       </w:r>
     </w:p>
+    <w:bookmarkEnd w:id="167"/>
     <w:bookmarkEnd w:id="168"/>
-    <w:bookmarkEnd w:id="169"/>
-    <w:bookmarkStart w:id="171" w:name="methods-of-java-enum-class-4"/>
-    <w:p>
-      <w:pPr>
-        <w:pStyle w:val="Heading2"/>
+    <w:bookmarkStart w:id="170" w:name="methods-of-java-enum-class-4"/>
+    <w:p>
+      <w:pPr>
+        <w:pStyle w:val="Heading3"/>
       </w:pPr>
       <w:r>
         <w:t xml:space="preserve">Methods of Java Enum Class</w:t>
       </w:r>
     </w:p>
-    <w:bookmarkStart w:id="170" w:name="enum-name"/>
-    <w:p>
-      <w:pPr>
-        <w:pStyle w:val="Heading3"/>
+    <w:bookmarkStart w:id="169" w:name="enum-name"/>
+    <w:p>
+      <w:pPr>
+        <w:pStyle w:val="Heading4"/>
       </w:pPr>
       <w:r>
         <w:t xml:space="preserve">Enum name()</w:t>
@@ -17043,21 +17043,21 @@
         </w:pict>
       </w:r>
     </w:p>
+    <w:bookmarkEnd w:id="169"/>
     <w:bookmarkEnd w:id="170"/>
-    <w:bookmarkEnd w:id="171"/>
-    <w:bookmarkStart w:id="173" w:name="methods-of-java-enum-class-5"/>
-    <w:p>
-      <w:pPr>
-        <w:pStyle w:val="Heading2"/>
+    <w:bookmarkStart w:id="172" w:name="methods-of-java-enum-class-5"/>
+    <w:p>
+      <w:pPr>
+        <w:pStyle w:val="Heading3"/>
       </w:pPr>
       <w:r>
         <w:t xml:space="preserve">Methods of Java Enum Class</w:t>
       </w:r>
     </w:p>
-    <w:bookmarkStart w:id="172" w:name="java-enum-valueof"/>
-    <w:p>
-      <w:pPr>
-        <w:pStyle w:val="Heading3"/>
+    <w:bookmarkStart w:id="171" w:name="java-enum-valueof"/>
+    <w:p>
+      <w:pPr>
+        <w:pStyle w:val="Heading4"/>
       </w:pPr>
       <w:r>
         <w:t xml:space="preserve">Java Enum valueOf()</w:t>
@@ -17108,21 +17108,21 @@
         </w:pict>
       </w:r>
     </w:p>
+    <w:bookmarkEnd w:id="171"/>
     <w:bookmarkEnd w:id="172"/>
-    <w:bookmarkEnd w:id="173"/>
-    <w:bookmarkStart w:id="175" w:name="methods-of-java-enum-class-6"/>
-    <w:p>
-      <w:pPr>
-        <w:pStyle w:val="Heading2"/>
+    <w:bookmarkStart w:id="174" w:name="methods-of-java-enum-class-6"/>
+    <w:p>
+      <w:pPr>
+        <w:pStyle w:val="Heading3"/>
       </w:pPr>
       <w:r>
         <w:t xml:space="preserve">Methods of Java Enum Class</w:t>
       </w:r>
     </w:p>
-    <w:bookmarkStart w:id="174" w:name="enum-values"/>
-    <w:p>
-      <w:pPr>
-        <w:pStyle w:val="Heading3"/>
+    <w:bookmarkStart w:id="173" w:name="enum-values"/>
+    <w:p>
+      <w:pPr>
+        <w:pStyle w:val="Heading4"/>
       </w:pPr>
       <w:r>
         <w:t xml:space="preserve">Enum values()</w:t>
@@ -17173,12 +17173,12 @@
         </w:pict>
       </w:r>
     </w:p>
+    <w:bookmarkEnd w:id="173"/>
     <w:bookmarkEnd w:id="174"/>
-    <w:bookmarkEnd w:id="175"/>
-    <w:bookmarkStart w:id="176" w:name="why-java-enums"/>
-    <w:p>
-      <w:pPr>
-        <w:pStyle w:val="Heading2"/>
+    <w:bookmarkStart w:id="175" w:name="why-java-enums"/>
+    <w:p>
+      <w:pPr>
+        <w:pStyle w:val="Heading3"/>
       </w:pPr>
       <w:r>
         <w:t xml:space="preserve">Why Java Enums?</w:t>
@@ -17248,11 +17248,11 @@
         </w:pict>
       </w:r>
     </w:p>
-    <w:bookmarkEnd w:id="176"/>
-    <w:bookmarkStart w:id="177" w:name="why-java-enums-1"/>
-    <w:p>
-      <w:pPr>
-        <w:pStyle w:val="Heading2"/>
+    <w:bookmarkEnd w:id="175"/>
+    <w:bookmarkStart w:id="176" w:name="why-java-enums-1"/>
+    <w:p>
+      <w:pPr>
+        <w:pStyle w:val="Heading3"/>
       </w:pPr>
       <w:r>
         <w:t xml:space="preserve">Why Java Enums?</w:t>
@@ -17300,11 +17300,11 @@
         </w:pict>
       </w:r>
     </w:p>
-    <w:bookmarkEnd w:id="177"/>
-    <w:bookmarkStart w:id="178" w:name="why-java-enums-2"/>
-    <w:p>
-      <w:pPr>
-        <w:pStyle w:val="Heading2"/>
+    <w:bookmarkEnd w:id="176"/>
+    <w:bookmarkStart w:id="177" w:name="why-java-enums-2"/>
+    <w:p>
+      <w:pPr>
+        <w:pStyle w:val="Heading3"/>
       </w:pPr>
       <w:r>
         <w:t xml:space="preserve">Why Java Enums?</w:t>
@@ -17388,11 +17388,11 @@
         </w:pict>
       </w:r>
     </w:p>
-    <w:bookmarkEnd w:id="178"/>
-    <w:bookmarkStart w:id="179" w:name="java-enum-constructor"/>
-    <w:p>
-      <w:pPr>
-        <w:pStyle w:val="Heading2"/>
+    <w:bookmarkEnd w:id="177"/>
+    <w:bookmarkStart w:id="178" w:name="java-enum-constructor"/>
+    <w:p>
+      <w:pPr>
+        <w:pStyle w:val="Heading3"/>
       </w:pPr>
       <w:r>
         <w:t xml:space="preserve">Java enum Constructor</w:t>
@@ -17461,11 +17461,11 @@
         </w:pict>
       </w:r>
     </w:p>
-    <w:bookmarkEnd w:id="179"/>
-    <w:bookmarkStart w:id="180" w:name="enum-constructor-example"/>
-    <w:p>
-      <w:pPr>
-        <w:pStyle w:val="Heading2"/>
+    <w:bookmarkEnd w:id="178"/>
+    <w:bookmarkStart w:id="179" w:name="enum-constructor-example"/>
+    <w:p>
+      <w:pPr>
+        <w:pStyle w:val="Heading3"/>
       </w:pPr>
       <w:r>
         <w:t xml:space="preserve">enum Constructor Example</w:t>
@@ -17657,7 +17657,7 @@
         <w:rPr>
           <w:rStyle w:val="VerbatimChar"/>
         </w:rPr>
-        <w:t xml:space="preserve">## enum Constructor Example</w:t>
+        <w:t xml:space="preserve">### enum Constructor Example</w:t>
       </w:r>
       <w:r>
         <w:br/>
@@ -17733,11 +17733,11 @@
         </w:pict>
       </w:r>
     </w:p>
-    <w:bookmarkEnd w:id="180"/>
-    <w:bookmarkStart w:id="181" w:name="enum-constructor-example-1"/>
-    <w:p>
-      <w:pPr>
-        <w:pStyle w:val="Heading2"/>
+    <w:bookmarkEnd w:id="179"/>
+    <w:bookmarkStart w:id="180" w:name="enum-constructor-example-1"/>
+    <w:p>
+      <w:pPr>
+        <w:pStyle w:val="Heading3"/>
       </w:pPr>
       <w:r>
         <w:t xml:space="preserve">enum Constructor Example</w:t>
@@ -17858,8 +17858,9 @@
         </w:pict>
       </w:r>
     </w:p>
+    <w:bookmarkEnd w:id="180"/>
     <w:bookmarkEnd w:id="181"/>
-    <w:bookmarkStart w:id="182" w:name="java-enum-strings"/>
+    <w:bookmarkStart w:id="184" w:name="java-enum-strings"/>
     <w:p>
       <w:pPr>
         <w:pStyle w:val="Heading2"/>
@@ -17879,11 +17880,10 @@
         </w:pict>
       </w:r>
     </w:p>
-    <w:bookmarkEnd w:id="182"/>
-    <w:bookmarkStart w:id="183" w:name="java-enum-strings-1"/>
-    <w:p>
-      <w:pPr>
-        <w:pStyle w:val="Heading2"/>
+    <w:bookmarkStart w:id="182" w:name="java-enum-strings-1"/>
+    <w:p>
+      <w:pPr>
+        <w:pStyle w:val="Heading3"/>
       </w:pPr>
       <w:r>
         <w:t xml:space="preserve">Java enum Strings</w:t>
@@ -18012,7 +18012,7 @@
         <w:rPr>
           <w:rStyle w:val="VerbatimChar"/>
         </w:rPr>
-        <w:t xml:space="preserve">## Change Default String Value of enums</w:t>
+        <w:t xml:space="preserve">### Change Default String Value of enums</w:t>
       </w:r>
       <w:r>
         <w:br/>
@@ -18190,11 +18190,11 @@
         </w:pict>
       </w:r>
     </w:p>
-    <w:bookmarkEnd w:id="183"/>
-    <w:bookmarkStart w:id="184" w:name="change-default-string-value-of-enums"/>
-    <w:p>
-      <w:pPr>
-        <w:pStyle w:val="Heading2"/>
+    <w:bookmarkEnd w:id="182"/>
+    <w:bookmarkStart w:id="183" w:name="change-default-string-value-of-enums"/>
+    <w:p>
+      <w:pPr>
+        <w:pStyle w:val="Heading3"/>
       </w:pPr>
       <w:r>
         <w:t xml:space="preserve">Change Default String Value of enums</w:t>
@@ -18336,8 +18336,9 @@
         </w:pict>
       </w:r>
     </w:p>
+    <w:bookmarkEnd w:id="183"/>
     <w:bookmarkEnd w:id="184"/>
-    <w:bookmarkStart w:id="185" w:name="java-abstract-class"/>
+    <w:bookmarkStart w:id="198" w:name="java-abstract-class"/>
     <w:p>
       <w:pPr>
         <w:pStyle w:val="Heading2"/>
@@ -18357,11 +18358,10 @@
         </w:pict>
       </w:r>
     </w:p>
-    <w:bookmarkEnd w:id="185"/>
-    <w:bookmarkStart w:id="186" w:name="java-abstract-class-1"/>
-    <w:p>
-      <w:pPr>
-        <w:pStyle w:val="Heading2"/>
+    <w:bookmarkStart w:id="185" w:name="java-abstract-class-1"/>
+    <w:p>
+      <w:pPr>
+        <w:pStyle w:val="Heading3"/>
       </w:pPr>
       <w:r>
         <w:t xml:space="preserve">Java Abstract Class</w:t>
@@ -18418,11 +18418,11 @@
         </w:pict>
       </w:r>
     </w:p>
-    <w:bookmarkEnd w:id="186"/>
-    <w:bookmarkStart w:id="187" w:name="java-abstract-class-example-1"/>
-    <w:p>
-      <w:pPr>
-        <w:pStyle w:val="Heading2"/>
+    <w:bookmarkEnd w:id="185"/>
+    <w:bookmarkStart w:id="186" w:name="java-abstract-class-example-1"/>
+    <w:p>
+      <w:pPr>
+        <w:pStyle w:val="Heading3"/>
       </w:pPr>
       <w:r>
         <w:t xml:space="preserve">Java Abstract Class Example-1</w:t>
@@ -18513,7 +18513,7 @@
         <w:rPr>
           <w:rStyle w:val="VerbatimChar"/>
         </w:rPr>
-        <w:t xml:space="preserve">## Java Abstract Class Example-1</w:t>
+        <w:t xml:space="preserve">### Java Abstract Class Example-1</w:t>
       </w:r>
       <w:r>
         <w:br/>
@@ -18616,11 +18616,11 @@
         </w:pict>
       </w:r>
     </w:p>
-    <w:bookmarkEnd w:id="187"/>
-    <w:bookmarkStart w:id="188" w:name="java-abstract-class-example-1-1"/>
-    <w:p>
-      <w:pPr>
-        <w:pStyle w:val="Heading2"/>
+    <w:bookmarkEnd w:id="186"/>
+    <w:bookmarkStart w:id="187" w:name="java-abstract-class-example-1-1"/>
+    <w:p>
+      <w:pPr>
+        <w:pStyle w:val="Heading3"/>
       </w:pPr>
       <w:r>
         <w:t xml:space="preserve">Java Abstract Class Example-1</w:t>
@@ -18644,11 +18644,11 @@
         </w:pict>
       </w:r>
     </w:p>
-    <w:bookmarkEnd w:id="188"/>
-    <w:bookmarkStart w:id="189" w:name="java-abstract-class-example-1-2"/>
-    <w:p>
-      <w:pPr>
-        <w:pStyle w:val="Heading2"/>
+    <w:bookmarkEnd w:id="187"/>
+    <w:bookmarkStart w:id="188" w:name="java-abstract-class-example-1-2"/>
+    <w:p>
+      <w:pPr>
+        <w:pStyle w:val="Heading3"/>
       </w:pPr>
       <w:r>
         <w:t xml:space="preserve">Java Abstract Class Example-1</w:t>
@@ -18672,11 +18672,11 @@
         </w:pict>
       </w:r>
     </w:p>
-    <w:bookmarkEnd w:id="189"/>
-    <w:bookmarkStart w:id="190" w:name="java-abstract-class-example-1-3"/>
-    <w:p>
-      <w:pPr>
-        <w:pStyle w:val="Heading2"/>
+    <w:bookmarkEnd w:id="188"/>
+    <w:bookmarkStart w:id="189" w:name="java-abstract-class-example-1-3"/>
+    <w:p>
+      <w:pPr>
+        <w:pStyle w:val="Heading3"/>
       </w:pPr>
       <w:r>
         <w:t xml:space="preserve">Java Abstract Class Example-1</w:t>
@@ -18810,7 +18810,7 @@
         <w:rPr>
           <w:rStyle w:val="VerbatimChar"/>
         </w:rPr>
-        <w:t xml:space="preserve">## Java Abstract Class Example-1</w:t>
+        <w:t xml:space="preserve">### Java Abstract Class Example-1</w:t>
       </w:r>
       <w:r>
         <w:br/>
@@ -18864,7 +18864,7 @@
         <w:rPr>
           <w:rStyle w:val="VerbatimChar"/>
         </w:rPr>
-        <w:t xml:space="preserve">## Java Abstract Class Example-1</w:t>
+        <w:t xml:space="preserve">### Java Abstract Class Example-1</w:t>
       </w:r>
       <w:r>
         <w:br/>
@@ -18918,7 +18918,7 @@
         <w:rPr>
           <w:rStyle w:val="VerbatimChar"/>
         </w:rPr>
-        <w:t xml:space="preserve">## Java Abstract Class Example-1</w:t>
+        <w:t xml:space="preserve">### Java Abstract Class Example-1</w:t>
       </w:r>
       <w:r>
         <w:br/>
@@ -19024,11 +19024,11 @@
         </w:pict>
       </w:r>
     </w:p>
-    <w:bookmarkEnd w:id="190"/>
-    <w:bookmarkStart w:id="191" w:name="java-abstract-class-example-2"/>
-    <w:p>
-      <w:pPr>
-        <w:pStyle w:val="Heading2"/>
+    <w:bookmarkEnd w:id="189"/>
+    <w:bookmarkStart w:id="190" w:name="java-abstract-class-example-2"/>
+    <w:p>
+      <w:pPr>
+        <w:pStyle w:val="Heading3"/>
       </w:pPr>
       <w:r>
         <w:t xml:space="preserve">Java Abstract Class Example-2</w:t>
@@ -19124,7 +19124,7 @@
         <w:rPr>
           <w:rStyle w:val="VerbatimChar"/>
         </w:rPr>
-        <w:t xml:space="preserve">## Java Abstract Class Example-2</w:t>
+        <w:t xml:space="preserve">### Java Abstract Class Example-2</w:t>
       </w:r>
       <w:r>
         <w:br/>
@@ -19203,11 +19203,11 @@
         </w:pict>
       </w:r>
     </w:p>
-    <w:bookmarkEnd w:id="191"/>
-    <w:bookmarkStart w:id="192" w:name="java-abstract-class-example-2-1"/>
-    <w:p>
-      <w:pPr>
-        <w:pStyle w:val="Heading2"/>
+    <w:bookmarkEnd w:id="190"/>
+    <w:bookmarkStart w:id="191" w:name="java-abstract-class-example-2-1"/>
+    <w:p>
+      <w:pPr>
+        <w:pStyle w:val="Heading3"/>
       </w:pPr>
       <w:r>
         <w:t xml:space="preserve">Java Abstract Class Example-2</w:t>
@@ -19320,7 +19320,7 @@
         <w:rPr>
           <w:rStyle w:val="VerbatimChar"/>
         </w:rPr>
-        <w:t xml:space="preserve">## Java Abstract Class Example-3</w:t>
+        <w:t xml:space="preserve">### Java Abstract Class Example-3</w:t>
       </w:r>
       <w:r>
         <w:br/>
@@ -19369,11 +19369,11 @@
         </w:pict>
       </w:r>
     </w:p>
-    <w:bookmarkEnd w:id="192"/>
-    <w:bookmarkStart w:id="193" w:name="java-abstract-class-example-3"/>
-    <w:p>
-      <w:pPr>
-        <w:pStyle w:val="Heading2"/>
+    <w:bookmarkEnd w:id="191"/>
+    <w:bookmarkStart w:id="192" w:name="java-abstract-class-example-3"/>
+    <w:p>
+      <w:pPr>
+        <w:pStyle w:val="Heading3"/>
       </w:pPr>
       <w:r>
         <w:t xml:space="preserve">Java Abstract Class Example-3</w:t>
@@ -19469,7 +19469,7 @@
         <w:rPr>
           <w:rStyle w:val="VerbatimChar"/>
         </w:rPr>
-        <w:t xml:space="preserve">## Java Abstract Class Example-3</w:t>
+        <w:t xml:space="preserve">### Java Abstract Class Example-3</w:t>
       </w:r>
       <w:r>
         <w:br/>
@@ -19554,11 +19554,11 @@
         </w:pict>
       </w:r>
     </w:p>
-    <w:bookmarkEnd w:id="193"/>
-    <w:bookmarkStart w:id="194" w:name="java-abstract-class-example-3-1"/>
-    <w:p>
-      <w:pPr>
-        <w:pStyle w:val="Heading2"/>
+    <w:bookmarkEnd w:id="192"/>
+    <w:bookmarkStart w:id="193" w:name="java-abstract-class-example-3-1"/>
+    <w:p>
+      <w:pPr>
+        <w:pStyle w:val="Heading3"/>
       </w:pPr>
       <w:r>
         <w:t xml:space="preserve">Java Abstract Class Example-3</w:t>
@@ -19582,11 +19582,11 @@
         </w:pict>
       </w:r>
     </w:p>
-    <w:bookmarkEnd w:id="194"/>
-    <w:bookmarkStart w:id="195" w:name="accesses-constructor-of-abstract-classes"/>
-    <w:p>
-      <w:pPr>
-        <w:pStyle w:val="Heading2"/>
+    <w:bookmarkEnd w:id="193"/>
+    <w:bookmarkStart w:id="194" w:name="accesses-constructor-of-abstract-classes"/>
+    <w:p>
+      <w:pPr>
+        <w:pStyle w:val="Heading3"/>
       </w:pPr>
       <w:r>
         <w:t xml:space="preserve">Accesses Constructor of Abstract Classes</w:t>
@@ -19712,7 +19712,7 @@
         <w:rPr>
           <w:rStyle w:val="VerbatimChar"/>
         </w:rPr>
-        <w:t xml:space="preserve">## Accesses Constructor of Abstract Classes</w:t>
+        <w:t xml:space="preserve">### Accesses Constructor of Abstract Classes</w:t>
       </w:r>
       <w:r>
         <w:br/>
@@ -19748,19 +19748,19 @@
         <w:rPr>
           <w:rStyle w:val="VerbatimChar"/>
         </w:rPr>
-        <w:t xml:space="preserve">## Java Abstract Class </w:t>
-      </w:r>
-      <w:r>
-        <w:br/>
-      </w:r>
-      <w:r>
-        <w:br/>
-      </w:r>
-      <w:r>
-        <w:rPr>
-          <w:rStyle w:val="VerbatimChar"/>
-        </w:rPr>
-        <w:t xml:space="preserve">### Rules for method overriding</w:t>
+        <w:t xml:space="preserve">### Java Abstract Class </w:t>
+      </w:r>
+      <w:r>
+        <w:br/>
+      </w:r>
+      <w:r>
+        <w:br/>
+      </w:r>
+      <w:r>
+        <w:rPr>
+          <w:rStyle w:val="VerbatimChar"/>
+        </w:rPr>
+        <w:t xml:space="preserve">#### Rules for method overriding</w:t>
       </w:r>
       <w:r>
         <w:br/>
@@ -19835,19 +19835,19 @@
         <w:rPr>
           <w:rStyle w:val="VerbatimChar"/>
         </w:rPr>
-        <w:t xml:space="preserve">## Java Abstract Class </w:t>
-      </w:r>
-      <w:r>
-        <w:br/>
-      </w:r>
-      <w:r>
-        <w:br/>
-      </w:r>
-      <w:r>
-        <w:rPr>
-          <w:rStyle w:val="VerbatimChar"/>
-        </w:rPr>
-        <w:t xml:space="preserve">### Rules for method overriding</w:t>
+        <w:t xml:space="preserve">### Java Abstract Class </w:t>
+      </w:r>
+      <w:r>
+        <w:br/>
+      </w:r>
+      <w:r>
+        <w:br/>
+      </w:r>
+      <w:r>
+        <w:rPr>
+          <w:rStyle w:val="VerbatimChar"/>
+        </w:rPr>
+        <w:t xml:space="preserve">#### Rules for method overriding</w:t>
       </w:r>
       <w:r>
         <w:br/>
@@ -19934,7 +19934,7 @@
         <w:rPr>
           <w:rStyle w:val="VerbatimChar"/>
         </w:rPr>
-        <w:t xml:space="preserve">## Java Abstract Class Review</w:t>
+        <w:t xml:space="preserve">### Java Abstract Class Review</w:t>
       </w:r>
       <w:r>
         <w:br/>
@@ -20043,11 +20043,11 @@
         </w:pict>
       </w:r>
     </w:p>
-    <w:bookmarkEnd w:id="195"/>
-    <w:bookmarkStart w:id="196" w:name="java-abstract-class-review"/>
-    <w:p>
-      <w:pPr>
-        <w:pStyle w:val="Heading2"/>
+    <w:bookmarkEnd w:id="194"/>
+    <w:bookmarkStart w:id="195" w:name="java-abstract-class-review"/>
+    <w:p>
+      <w:pPr>
+        <w:pStyle w:val="Heading3"/>
       </w:pPr>
       <w:r>
         <w:t xml:space="preserve">Java Abstract Class Review</w:t>
@@ -20181,7 +20181,7 @@
         <w:rPr>
           <w:rStyle w:val="VerbatimChar"/>
         </w:rPr>
-        <w:t xml:space="preserve">## Java Abstract Method Review</w:t>
+        <w:t xml:space="preserve">### Java Abstract Method Review</w:t>
       </w:r>
       <w:r>
         <w:br/>
@@ -20311,7 +20311,7 @@
         <w:rPr>
           <w:rStyle w:val="VerbatimChar"/>
         </w:rPr>
-        <w:t xml:space="preserve">## Java Abstract Class and Method Example</w:t>
+        <w:t xml:space="preserve">### Java Abstract Class and Method Example</w:t>
       </w:r>
       <w:r>
         <w:br/>
@@ -20347,7 +20347,7 @@
         <w:rPr>
           <w:rStyle w:val="VerbatimChar"/>
         </w:rPr>
-        <w:t xml:space="preserve">## Java Abstract Class and Method Example</w:t>
+        <w:t xml:space="preserve">### Java Abstract Class and Method Example</w:t>
       </w:r>
       <w:r>
         <w:br/>
@@ -20525,11 +20525,11 @@
         </w:pict>
       </w:r>
     </w:p>
-    <w:bookmarkEnd w:id="196"/>
-    <w:bookmarkStart w:id="197" w:name="java-abstract-class-and-method-example"/>
-    <w:p>
-      <w:pPr>
-        <w:pStyle w:val="Heading2"/>
+    <w:bookmarkEnd w:id="195"/>
+    <w:bookmarkStart w:id="196" w:name="java-abstract-class-and-method-example"/>
+    <w:p>
+      <w:pPr>
+        <w:pStyle w:val="Heading3"/>
       </w:pPr>
       <w:r>
         <w:t xml:space="preserve">Java Abstract Class and Method Example</w:t>
@@ -20587,11 +20587,11 @@
         </w:pict>
       </w:r>
     </w:p>
-    <w:bookmarkEnd w:id="197"/>
-    <w:bookmarkStart w:id="198" w:name="java-abstract-method-review-keypoints"/>
-    <w:p>
-      <w:pPr>
-        <w:pStyle w:val="Heading2"/>
+    <w:bookmarkEnd w:id="196"/>
+    <w:bookmarkStart w:id="197" w:name="java-abstract-method-review-keypoints"/>
+    <w:p>
+      <w:pPr>
+        <w:pStyle w:val="Heading3"/>
       </w:pPr>
       <w:r>
         <w:t xml:space="preserve">Java Abstract Method Review Keypoints</w:t>
@@ -20697,8 +20697,9 @@
         </w:pict>
       </w:r>
     </w:p>
+    <w:bookmarkEnd w:id="197"/>
     <w:bookmarkEnd w:id="198"/>
-    <w:bookmarkStart w:id="199" w:name="java-object-class"/>
+    <w:bookmarkStart w:id="220" w:name="java-object-class"/>
     <w:p>
       <w:pPr>
         <w:pStyle w:val="Heading2"/>
@@ -20718,11 +20719,10 @@
         </w:pict>
       </w:r>
     </w:p>
-    <w:bookmarkEnd w:id="199"/>
-    <w:bookmarkStart w:id="200" w:name="java-object-class-1"/>
-    <w:p>
-      <w:pPr>
-        <w:pStyle w:val="Heading2"/>
+    <w:bookmarkStart w:id="199" w:name="java-object-class-1"/>
+    <w:p>
+      <w:pPr>
+        <w:pStyle w:val="Heading3"/>
       </w:pPr>
       <w:r>
         <w:t xml:space="preserve">Java Object Class</w:t>
@@ -20807,11 +20807,11 @@
         </w:pict>
       </w:r>
     </w:p>
-    <w:bookmarkEnd w:id="200"/>
-    <w:bookmarkStart w:id="201" w:name="methods-of-object-class"/>
-    <w:p>
-      <w:pPr>
-        <w:pStyle w:val="Heading2"/>
+    <w:bookmarkEnd w:id="199"/>
+    <w:bookmarkStart w:id="200" w:name="methods-of-object-class"/>
+    <w:p>
+      <w:pPr>
+        <w:pStyle w:val="Heading3"/>
       </w:pPr>
       <w:r>
         <w:t xml:space="preserve">Methods of Object class</w:t>
@@ -20963,11 +20963,11 @@
         </w:pict>
       </w:r>
     </w:p>
-    <w:bookmarkEnd w:id="201"/>
-    <w:bookmarkStart w:id="202" w:name="methods-of-object-class-1"/>
-    <w:p>
-      <w:pPr>
-        <w:pStyle w:val="Heading2"/>
+    <w:bookmarkEnd w:id="200"/>
+    <w:bookmarkStart w:id="201" w:name="methods-of-object-class-1"/>
+    <w:p>
+      <w:pPr>
+        <w:pStyle w:val="Heading3"/>
       </w:pPr>
       <w:r>
         <w:t xml:space="preserve">Methods of Object class</w:t>
@@ -21116,11 +21116,11 @@
         </w:pict>
       </w:r>
     </w:p>
-    <w:bookmarkEnd w:id="202"/>
-    <w:bookmarkStart w:id="203" w:name="methods-of-object-class-2"/>
-    <w:p>
-      <w:pPr>
-        <w:pStyle w:val="Heading2"/>
+    <w:bookmarkEnd w:id="201"/>
+    <w:bookmarkStart w:id="202" w:name="methods-of-object-class-2"/>
+    <w:p>
+      <w:pPr>
+        <w:pStyle w:val="Heading3"/>
       </w:pPr>
       <w:r>
         <w:t xml:space="preserve">Methods of Object class</w:t>
@@ -21238,11 +21238,11 @@
         </w:pict>
       </w:r>
     </w:p>
-    <w:bookmarkEnd w:id="203"/>
-    <w:bookmarkStart w:id="204" w:name="java-forms-of-inheritance"/>
-    <w:p>
-      <w:pPr>
-        <w:pStyle w:val="Heading2"/>
+    <w:bookmarkEnd w:id="202"/>
+    <w:bookmarkStart w:id="203" w:name="java-forms-of-inheritance"/>
+    <w:p>
+      <w:pPr>
+        <w:pStyle w:val="Heading3"/>
       </w:pPr>
       <w:r>
         <w:t xml:space="preserve">Java Forms of Inheritance</w:t>
@@ -21315,11 +21315,11 @@
         </w:pict>
       </w:r>
     </w:p>
-    <w:bookmarkEnd w:id="204"/>
-    <w:bookmarkStart w:id="205" w:name="java-forms-of-inheritance-1"/>
-    <w:p>
-      <w:pPr>
-        <w:pStyle w:val="Heading2"/>
+    <w:bookmarkEnd w:id="203"/>
+    <w:bookmarkStart w:id="204" w:name="java-forms-of-inheritance-1"/>
+    <w:p>
+      <w:pPr>
+        <w:pStyle w:val="Heading3"/>
       </w:pPr>
       <w:r>
         <w:t xml:space="preserve">Java Forms of Inheritance</w:t>
@@ -21416,20 +21416,20 @@
         </w:pict>
       </w:r>
     </w:p>
-    <w:bookmarkEnd w:id="205"/>
-    <w:bookmarkStart w:id="207" w:name="java-forms-of-inheritance-2"/>
-    <w:p>
-      <w:pPr>
-        <w:pStyle w:val="Heading2"/>
+    <w:bookmarkEnd w:id="204"/>
+    <w:bookmarkStart w:id="206" w:name="java-forms-of-inheritance-2"/>
+    <w:p>
+      <w:pPr>
+        <w:pStyle w:val="Heading3"/>
       </w:pPr>
       <w:r>
         <w:t xml:space="preserve">Java Forms of Inheritance</w:t>
       </w:r>
     </w:p>
-    <w:bookmarkStart w:id="206" w:name="specialization"/>
-    <w:p>
-      <w:pPr>
-        <w:pStyle w:val="Heading3"/>
+    <w:bookmarkStart w:id="205" w:name="specialization"/>
+    <w:p>
+      <w:pPr>
+        <w:pStyle w:val="Heading4"/>
       </w:pPr>
       <w:r>
         <w:t xml:space="preserve">Specialization</w:t>
@@ -21450,21 +21450,21 @@
         </w:pict>
       </w:r>
     </w:p>
+    <w:bookmarkEnd w:id="205"/>
     <w:bookmarkEnd w:id="206"/>
-    <w:bookmarkEnd w:id="207"/>
-    <w:bookmarkStart w:id="209" w:name="java-forms-of-inheritance-3"/>
-    <w:p>
-      <w:pPr>
-        <w:pStyle w:val="Heading2"/>
+    <w:bookmarkStart w:id="208" w:name="java-forms-of-inheritance-3"/>
+    <w:p>
+      <w:pPr>
+        <w:pStyle w:val="Heading3"/>
       </w:pPr>
       <w:r>
         <w:t xml:space="preserve">Java Forms of Inheritance</w:t>
       </w:r>
     </w:p>
-    <w:bookmarkStart w:id="208" w:name="specification"/>
-    <w:p>
-      <w:pPr>
-        <w:pStyle w:val="Heading3"/>
+    <w:bookmarkStart w:id="207" w:name="specification"/>
+    <w:p>
+      <w:pPr>
+        <w:pStyle w:val="Heading4"/>
       </w:pPr>
       <w:r>
         <w:t xml:space="preserve">Specification</w:t>
@@ -21485,21 +21485,21 @@
         </w:pict>
       </w:r>
     </w:p>
+    <w:bookmarkEnd w:id="207"/>
     <w:bookmarkEnd w:id="208"/>
-    <w:bookmarkEnd w:id="209"/>
-    <w:bookmarkStart w:id="211" w:name="java-forms-of-inheritance-4"/>
-    <w:p>
-      <w:pPr>
-        <w:pStyle w:val="Heading2"/>
+    <w:bookmarkStart w:id="210" w:name="java-forms-of-inheritance-4"/>
+    <w:p>
+      <w:pPr>
+        <w:pStyle w:val="Heading3"/>
       </w:pPr>
       <w:r>
         <w:t xml:space="preserve">Java Forms of Inheritance</w:t>
       </w:r>
     </w:p>
-    <w:bookmarkStart w:id="210" w:name="construction"/>
-    <w:p>
-      <w:pPr>
-        <w:pStyle w:val="Heading3"/>
+    <w:bookmarkStart w:id="209" w:name="construction"/>
+    <w:p>
+      <w:pPr>
+        <w:pStyle w:val="Heading4"/>
       </w:pPr>
       <w:r>
         <w:t xml:space="preserve">Construction</w:t>
@@ -21520,21 +21520,21 @@
         </w:pict>
       </w:r>
     </w:p>
+    <w:bookmarkEnd w:id="209"/>
     <w:bookmarkEnd w:id="210"/>
-    <w:bookmarkEnd w:id="211"/>
-    <w:bookmarkStart w:id="213" w:name="java-forms-of-inheritance-5"/>
-    <w:p>
-      <w:pPr>
-        <w:pStyle w:val="Heading2"/>
+    <w:bookmarkStart w:id="212" w:name="java-forms-of-inheritance-5"/>
+    <w:p>
+      <w:pPr>
+        <w:pStyle w:val="Heading3"/>
       </w:pPr>
       <w:r>
         <w:t xml:space="preserve">Java Forms of Inheritance</w:t>
       </w:r>
     </w:p>
-    <w:bookmarkStart w:id="212" w:name="extension"/>
-    <w:p>
-      <w:pPr>
-        <w:pStyle w:val="Heading3"/>
+    <w:bookmarkStart w:id="211" w:name="extension"/>
+    <w:p>
+      <w:pPr>
+        <w:pStyle w:val="Heading4"/>
       </w:pPr>
       <w:r>
         <w:t xml:space="preserve">Extension</w:t>
@@ -21555,21 +21555,21 @@
         </w:pict>
       </w:r>
     </w:p>
+    <w:bookmarkEnd w:id="211"/>
     <w:bookmarkEnd w:id="212"/>
-    <w:bookmarkEnd w:id="213"/>
-    <w:bookmarkStart w:id="215" w:name="java-forms-of-inheritance-6"/>
-    <w:p>
-      <w:pPr>
-        <w:pStyle w:val="Heading2"/>
+    <w:bookmarkStart w:id="214" w:name="java-forms-of-inheritance-6"/>
+    <w:p>
+      <w:pPr>
+        <w:pStyle w:val="Heading3"/>
       </w:pPr>
       <w:r>
         <w:t xml:space="preserve">Java Forms of Inheritance</w:t>
       </w:r>
     </w:p>
-    <w:bookmarkStart w:id="214" w:name="limitation"/>
-    <w:p>
-      <w:pPr>
-        <w:pStyle w:val="Heading3"/>
+    <w:bookmarkStart w:id="213" w:name="limitation"/>
+    <w:p>
+      <w:pPr>
+        <w:pStyle w:val="Heading4"/>
       </w:pPr>
       <w:r>
         <w:t xml:space="preserve">Limitation</w:t>
@@ -21590,21 +21590,21 @@
         </w:pict>
       </w:r>
     </w:p>
+    <w:bookmarkEnd w:id="213"/>
     <w:bookmarkEnd w:id="214"/>
-    <w:bookmarkEnd w:id="215"/>
-    <w:bookmarkStart w:id="217" w:name="java-forms-of-inheritance-7"/>
-    <w:p>
-      <w:pPr>
-        <w:pStyle w:val="Heading2"/>
+    <w:bookmarkStart w:id="216" w:name="java-forms-of-inheritance-7"/>
+    <w:p>
+      <w:pPr>
+        <w:pStyle w:val="Heading3"/>
       </w:pPr>
       <w:r>
         <w:t xml:space="preserve">Java Forms of Inheritance</w:t>
       </w:r>
     </w:p>
-    <w:bookmarkStart w:id="216" w:name="combination"/>
-    <w:p>
-      <w:pPr>
-        <w:pStyle w:val="Heading3"/>
+    <w:bookmarkStart w:id="215" w:name="combination"/>
+    <w:p>
+      <w:pPr>
+        <w:pStyle w:val="Heading4"/>
       </w:pPr>
       <w:r>
         <w:t xml:space="preserve">Combination</w:t>
@@ -21625,12 +21625,12 @@
         </w:pict>
       </w:r>
     </w:p>
+    <w:bookmarkEnd w:id="215"/>
     <w:bookmarkEnd w:id="216"/>
-    <w:bookmarkEnd w:id="217"/>
-    <w:bookmarkStart w:id="218" w:name="X52d92769b8093ab5c328d0db74466ca7cb4657c"/>
-    <w:p>
-      <w:pPr>
-        <w:pStyle w:val="Heading2"/>
+    <w:bookmarkStart w:id="219" w:name="X52d92769b8093ab5c328d0db74466ca7cb4657c"/>
+    <w:p>
+      <w:pPr>
+        <w:pStyle w:val="Heading3"/>
       </w:pPr>
       <w:r>
         <w:t xml:space="preserve">Benefits and Costs of Inheritance in java</w:t>
@@ -21679,11 +21679,10 @@
         </w:pict>
       </w:r>
     </w:p>
-    <w:bookmarkEnd w:id="218"/>
-    <w:bookmarkStart w:id="219" w:name="benefits-of-inheritance"/>
-    <w:p>
-      <w:pPr>
-        <w:pStyle w:val="Heading2"/>
+    <w:bookmarkStart w:id="217" w:name="benefits-of-inheritance"/>
+    <w:p>
+      <w:pPr>
+        <w:pStyle w:val="Heading4"/>
       </w:pPr>
       <w:r>
         <w:t xml:space="preserve">Benefits of Inheritance</w:t>
@@ -21768,11 +21767,11 @@
         </w:pict>
       </w:r>
     </w:p>
-    <w:bookmarkEnd w:id="219"/>
-    <w:bookmarkStart w:id="220" w:name="costs-of-inheritance"/>
-    <w:p>
-      <w:pPr>
-        <w:pStyle w:val="Heading2"/>
+    <w:bookmarkEnd w:id="217"/>
+    <w:bookmarkStart w:id="218" w:name="costs-of-inheritance"/>
+    <w:p>
+      <w:pPr>
+        <w:pStyle w:val="Heading4"/>
       </w:pPr>
       <w:r>
         <w:t xml:space="preserve">Costs of Inheritance</w:t>
@@ -21833,8 +21832,10 @@
         </w:pict>
       </w:r>
     </w:p>
+    <w:bookmarkEnd w:id="218"/>
+    <w:bookmarkEnd w:id="219"/>
     <w:bookmarkEnd w:id="220"/>
-    <w:bookmarkStart w:id="221" w:name="defining-packages-in-java"/>
+    <w:bookmarkStart w:id="239" w:name="defining-packages-in-java"/>
     <w:p>
       <w:pPr>
         <w:pStyle w:val="Heading2"/>
@@ -21854,11 +21855,10 @@
         </w:pict>
       </w:r>
     </w:p>
-    <w:bookmarkEnd w:id="221"/>
-    <w:bookmarkStart w:id="222" w:name="defining-packages-in-java-1"/>
-    <w:p>
-      <w:pPr>
-        <w:pStyle w:val="Heading2"/>
+    <w:bookmarkStart w:id="221" w:name="defining-packages-in-java-1"/>
+    <w:p>
+      <w:pPr>
+        <w:pStyle w:val="Heading3"/>
       </w:pPr>
       <w:r>
         <w:t xml:space="preserve">Defining Packages in java</w:t>
@@ -22003,11 +22003,11 @@
         </w:pict>
       </w:r>
     </w:p>
-    <w:bookmarkEnd w:id="222"/>
-    <w:bookmarkStart w:id="223" w:name="defining-packages-in-java-2"/>
-    <w:p>
-      <w:pPr>
-        <w:pStyle w:val="Heading2"/>
+    <w:bookmarkEnd w:id="221"/>
+    <w:bookmarkStart w:id="222" w:name="defining-packages-in-java-2"/>
+    <w:p>
+      <w:pPr>
+        <w:pStyle w:val="Heading3"/>
       </w:pPr>
       <w:r>
         <w:t xml:space="preserve">Defining Packages in java</w:t>
@@ -22056,11 +22056,11 @@
         </w:pict>
       </w:r>
     </w:p>
-    <w:bookmarkEnd w:id="223"/>
-    <w:bookmarkStart w:id="224" w:name="built-in-packages"/>
-    <w:p>
-      <w:pPr>
-        <w:pStyle w:val="Heading2"/>
+    <w:bookmarkEnd w:id="222"/>
+    <w:bookmarkStart w:id="223" w:name="built-in-packages"/>
+    <w:p>
+      <w:pPr>
+        <w:pStyle w:val="Heading3"/>
       </w:pPr>
       <w:r>
         <w:t xml:space="preserve">Built-in Packages</w:t>
@@ -22157,11 +22157,11 @@
         </w:pict>
       </w:r>
     </w:p>
-    <w:bookmarkEnd w:id="224"/>
-    <w:bookmarkStart w:id="225" w:name="user-defined-packages"/>
-    <w:p>
-      <w:pPr>
-        <w:pStyle w:val="Heading2"/>
+    <w:bookmarkEnd w:id="223"/>
+    <w:bookmarkStart w:id="224" w:name="user-defined-packages"/>
+    <w:p>
+      <w:pPr>
+        <w:pStyle w:val="Heading3"/>
       </w:pPr>
       <w:r>
         <w:t xml:space="preserve">User-defined Packages</w:t>
@@ -22198,11 +22198,11 @@
         </w:pict>
       </w:r>
     </w:p>
-    <w:bookmarkEnd w:id="225"/>
-    <w:bookmarkStart w:id="226" w:name="definig-a-package-in-java"/>
-    <w:p>
-      <w:pPr>
-        <w:pStyle w:val="Heading2"/>
+    <w:bookmarkEnd w:id="224"/>
+    <w:bookmarkStart w:id="225" w:name="definig-a-package-in-java"/>
+    <w:p>
+      <w:pPr>
+        <w:pStyle w:val="Heading3"/>
       </w:pPr>
       <w:r>
         <w:t xml:space="preserve">Definig a Package in java</w:t>
@@ -22238,11 +22238,11 @@
         </w:pict>
       </w:r>
     </w:p>
-    <w:bookmarkEnd w:id="226"/>
-    <w:bookmarkStart w:id="227" w:name="definig-a-package-in-java-1"/>
-    <w:p>
-      <w:pPr>
-        <w:pStyle w:val="Heading2"/>
+    <w:bookmarkEnd w:id="225"/>
+    <w:bookmarkStart w:id="226" w:name="definig-a-package-in-java-1"/>
+    <w:p>
+      <w:pPr>
+        <w:pStyle w:val="Heading3"/>
       </w:pPr>
       <w:r>
         <w:t xml:space="preserve">Definig a Package in java</w:t>
@@ -22288,11 +22288,11 @@
         </w:pict>
       </w:r>
     </w:p>
-    <w:bookmarkEnd w:id="227"/>
-    <w:bookmarkStart w:id="228" w:name="definig-a-package-in-java-2"/>
-    <w:p>
-      <w:pPr>
-        <w:pStyle w:val="Heading2"/>
+    <w:bookmarkEnd w:id="226"/>
+    <w:bookmarkStart w:id="227" w:name="definig-a-package-in-java-2"/>
+    <w:p>
+      <w:pPr>
+        <w:pStyle w:val="Heading3"/>
       </w:pPr>
       <w:r>
         <w:t xml:space="preserve">Definig a Package in java</w:t>
@@ -22407,7 +22407,7 @@
         <w:rPr>
           <w:rStyle w:val="VerbatimChar"/>
         </w:rPr>
-        <w:t xml:space="preserve">## Definig a Package in java</w:t>
+        <w:t xml:space="preserve">### Definig a Package in java</w:t>
       </w:r>
       <w:r>
         <w:br/>
@@ -22516,11 +22516,11 @@
         </w:pict>
       </w:r>
     </w:p>
-    <w:bookmarkEnd w:id="228"/>
-    <w:bookmarkStart w:id="229" w:name="access-protection-in-java-packages"/>
-    <w:p>
-      <w:pPr>
-        <w:pStyle w:val="Heading2"/>
+    <w:bookmarkEnd w:id="227"/>
+    <w:bookmarkStart w:id="228" w:name="access-protection-in-java-packages"/>
+    <w:p>
+      <w:pPr>
+        <w:pStyle w:val="Heading3"/>
       </w:pPr>
       <w:r>
         <w:t xml:space="preserve">Access protection in java packages</w:t>
@@ -22578,11 +22578,11 @@
         </w:pict>
       </w:r>
     </w:p>
-    <w:bookmarkEnd w:id="229"/>
-    <w:bookmarkStart w:id="233" w:name="access-protection-in-java-packages-1"/>
-    <w:p>
-      <w:pPr>
-        <w:pStyle w:val="Heading2"/>
+    <w:bookmarkEnd w:id="228"/>
+    <w:bookmarkStart w:id="232" w:name="access-protection-in-java-packages-1"/>
+    <w:p>
+      <w:pPr>
+        <w:pStyle w:val="Heading3"/>
       </w:pPr>
       <w:r>
         <w:t xml:space="preserve">Access protection in java packages</w:t>
@@ -22597,18 +22597,18 @@
           <wp:inline>
             <wp:extent cx="5334000" cy="2603394"/>
             <wp:effectExtent b="0" l="0" r="0" t="0"/>
-            <wp:docPr descr="center h:500px" title="" id="231" name="Picture"/>
+            <wp:docPr descr="center h:500px" title="" id="230" name="Picture"/>
             <a:graphic>
               <a:graphicData uri="http://schemas.openxmlformats.org/drawingml/2006/picture">
                 <pic:pic>
                   <pic:nvPicPr>
-                    <pic:cNvPr descr="assets/java-access-modifiers.png" id="232" name="Picture"/>
+                    <pic:cNvPr descr="assets/java-access-modifiers.png" id="231" name="Picture"/>
                     <pic:cNvPicPr>
                       <a:picLocks noChangeArrowheads="1" noChangeAspect="1"/>
                     </pic:cNvPicPr>
                   </pic:nvPicPr>
                   <pic:blipFill>
-                    <a:blip r:embed="rId230"/>
+                    <a:blip r:embed="rId229"/>
                     <a:stretch>
                       <a:fillRect/>
                     </a:stretch>
@@ -22650,11 +22650,11 @@
         </w:pict>
       </w:r>
     </w:p>
-    <w:bookmarkEnd w:id="233"/>
-    <w:bookmarkStart w:id="234" w:name="access-protection-in-java-packages-2"/>
-    <w:p>
-      <w:pPr>
-        <w:pStyle w:val="Heading2"/>
+    <w:bookmarkEnd w:id="232"/>
+    <w:bookmarkStart w:id="233" w:name="access-protection-in-java-packages-2"/>
+    <w:p>
+      <w:pPr>
+        <w:pStyle w:val="Heading3"/>
       </w:pPr>
       <w:r>
         <w:t xml:space="preserve">Access protection in java packages</w:t>
@@ -22775,11 +22775,11 @@
         </w:pict>
       </w:r>
     </w:p>
-    <w:bookmarkEnd w:id="234"/>
-    <w:bookmarkStart w:id="235" w:name="Xc4a3e30ed37a395dd853b63be17f9580294e872"/>
-    <w:p>
-      <w:pPr>
-        <w:pStyle w:val="Heading2"/>
+    <w:bookmarkEnd w:id="233"/>
+    <w:bookmarkStart w:id="234" w:name="Xc4a3e30ed37a395dd853b63be17f9580294e872"/>
+    <w:p>
+      <w:pPr>
+        <w:pStyle w:val="Heading3"/>
       </w:pPr>
       <w:r>
         <w:t xml:space="preserve">Access protection in java packages example</w:t>
@@ -22928,7 +22928,7 @@
         <w:rPr>
           <w:rStyle w:val="VerbatimChar"/>
         </w:rPr>
-        <w:t xml:space="preserve">## Access protection in java packages example</w:t>
+        <w:t xml:space="preserve">### Access protection in java packages example</w:t>
       </w:r>
       <w:r>
         <w:br/>
@@ -23049,11 +23049,11 @@
         </w:pict>
       </w:r>
     </w:p>
-    <w:bookmarkEnd w:id="235"/>
-    <w:bookmarkStart w:id="236" w:name="X3c483ac5ee43df0aa1b071542707af3fe82dc2c"/>
-    <w:p>
-      <w:pPr>
-        <w:pStyle w:val="Heading2"/>
+    <w:bookmarkEnd w:id="234"/>
+    <w:bookmarkStart w:id="235" w:name="X3c483ac5ee43df0aa1b071542707af3fe82dc2c"/>
+    <w:p>
+      <w:pPr>
+        <w:pStyle w:val="Heading3"/>
       </w:pPr>
       <w:r>
         <w:t xml:space="preserve">Access protection in java packages example</w:t>
@@ -23163,7 +23163,7 @@
         <w:rPr>
           <w:rStyle w:val="VerbatimChar"/>
         </w:rPr>
-        <w:t xml:space="preserve">## Importing Packages in java</w:t>
+        <w:t xml:space="preserve">### Importing Packages in java</w:t>
       </w:r>
       <w:r>
         <w:br/>
@@ -23223,7 +23223,7 @@
         <w:rPr>
           <w:rStyle w:val="VerbatimChar"/>
         </w:rPr>
-        <w:t xml:space="preserve">## Importing Packages in java</w:t>
+        <w:t xml:space="preserve">### Importing Packages in java</w:t>
       </w:r>
       <w:r>
         <w:br/>
@@ -23283,7 +23283,7 @@
         <w:rPr>
           <w:rStyle w:val="VerbatimChar"/>
         </w:rPr>
-        <w:t xml:space="preserve">## Importing specific class</w:t>
+        <w:t xml:space="preserve">### Importing specific class</w:t>
       </w:r>
       <w:r>
         <w:br/>
@@ -23314,11 +23314,11 @@
         </w:pict>
       </w:r>
     </w:p>
-    <w:bookmarkEnd w:id="236"/>
-    <w:bookmarkStart w:id="237" w:name="importing-specific-class"/>
-    <w:p>
-      <w:pPr>
-        <w:pStyle w:val="Heading2"/>
+    <w:bookmarkEnd w:id="235"/>
+    <w:bookmarkStart w:id="236" w:name="importing-specific-class"/>
+    <w:p>
+      <w:pPr>
+        <w:pStyle w:val="Heading3"/>
       </w:pPr>
       <w:r>
         <w:t xml:space="preserve">Importing specific class</w:t>
@@ -23474,7 +23474,7 @@
         <w:rPr>
           <w:rStyle w:val="VerbatimChar"/>
         </w:rPr>
-        <w:t xml:space="preserve">## Importing all the classes</w:t>
+        <w:t xml:space="preserve">### Importing all the classes</w:t>
       </w:r>
       <w:r>
         <w:br/>
@@ -23526,11 +23526,11 @@
         </w:pict>
       </w:r>
     </w:p>
-    <w:bookmarkEnd w:id="237"/>
-    <w:bookmarkStart w:id="238" w:name="importing-all-the-classes"/>
-    <w:p>
-      <w:pPr>
-        <w:pStyle w:val="Heading2"/>
+    <w:bookmarkEnd w:id="236"/>
+    <w:bookmarkStart w:id="237" w:name="importing-all-the-classes"/>
+    <w:p>
+      <w:pPr>
+        <w:pStyle w:val="Heading3"/>
       </w:pPr>
       <w:r>
         <w:t xml:space="preserve">Importing all the classes</w:t>
@@ -23730,11 +23730,11 @@
         </w:pict>
       </w:r>
     </w:p>
-    <w:bookmarkEnd w:id="238"/>
-    <w:bookmarkStart w:id="239" w:name="importing-all-the-classes-1"/>
-    <w:p>
-      <w:pPr>
-        <w:pStyle w:val="Heading2"/>
+    <w:bookmarkEnd w:id="237"/>
+    <w:bookmarkStart w:id="238" w:name="importing-all-the-classes-1"/>
+    <w:p>
+      <w:pPr>
+        <w:pStyle w:val="Heading3"/>
       </w:pPr>
       <w:r>
         <w:t xml:space="preserve">Importing all the classes</w:t>
@@ -23787,6 +23787,7 @@
         </w:pict>
       </w:r>
     </w:p>
+    <w:bookmarkEnd w:id="238"/>
     <w:bookmarkEnd w:id="239"/>
     <w:bookmarkStart w:id="248" w:name="references"/>
     <w:p>

</xml_diff>